<commit_message>
Sistemata relazione e presentazione
</commit_message>
<xml_diff>
--- a/Relazione.docx
+++ b/Relazione.docx
@@ -204,12 +204,7 @@
         <w:t>I</w:t>
       </w:r>
       <w:r>
-        <w:t>l numero di informazioni presenti sul web s</w:t>
-      </w:r>
-      <w:bookmarkStart w:id="0" w:name="_GoBack"/>
-      <w:bookmarkEnd w:id="0"/>
-      <w:r>
-        <w:t xml:space="preserve">ta nell’ultimo periodo diventando sempre più imponente, moltissimi dati riguardanti ambiti completamente diversi e forniti da molteplici fonti sono ormai consultabili da tutti coloro che ne hanno bisogno. Nascono però per tali motivazioni alcune problematiche sia nel gestire un numero così elevato di dati </w:t>
+        <w:t xml:space="preserve">l numero di informazioni presenti sul web sta nell’ultimo periodo diventando sempre più imponente, moltissimi dati riguardanti ambiti completamente diversi e forniti da molteplici fonti sono ormai consultabili da tutti coloro che ne hanno bisogno. Nascono però per tali motivazioni alcune problematiche sia nel gestire un numero così elevato di dati </w:t>
       </w:r>
       <w:r>
         <w:t>sia nell’ottenere informazioni rilevanti e corrette da essi.</w:t>
@@ -364,10 +359,7 @@
         <w:t xml:space="preserve"> </w:t>
       </w:r>
       <w:r>
-        <w:t>durante la sessione di mercato del 01/07/2011</w:t>
-      </w:r>
-      <w:r>
-        <w:t>, questo ha permesso delle analisi più accurate ed evitato che fonti meno riconosciute andassero a modificare in maniera eccessiva i risultati di tali analisi.</w:t>
+        <w:t>durante la sessione di mercato del 01/07/2011, questo ha permesso delle analisi più accurate ed evitato che fonti meno riconosciute andassero a modificare in maniera eccessiva i risultati di tali analisi.</w:t>
       </w:r>
     </w:p>
     <w:p>
@@ -417,7 +409,7 @@
           <w:sz w:val="28"/>
           <w:szCs w:val="28"/>
         </w:rPr>
-        <w:t>D</w:t>
+        <w:t>DATASET</w:t>
       </w:r>
       <w:r>
         <w:rPr>
@@ -426,355 +418,355 @@
           <w:sz w:val="28"/>
           <w:szCs w:val="28"/>
         </w:rPr>
-        <w:t>ATASET</w:t>
-      </w:r>
-      <w:r>
+        <w:t>:</w:t>
+      </w:r>
+    </w:p>
+    <w:p>
+      <w:r>
+        <w:t>Il dataset considerato è composto dai seguenti attributi:</w:t>
+      </w:r>
+    </w:p>
+    <w:p>
+      <w:pPr>
+        <w:numPr>
+          <w:ilvl w:val="0"/>
+          <w:numId w:val="4"/>
+        </w:numPr>
+      </w:pPr>
+      <w:r>
+        <w:t xml:space="preserve">Source: sorgente dei dati (Bloomberg, </w:t>
+      </w:r>
+      <w:proofErr w:type="spellStart"/>
+      <w:r>
+        <w:t>GoogleFinance</w:t>
+      </w:r>
+      <w:proofErr w:type="spellEnd"/>
+      <w:r>
+        <w:t xml:space="preserve">, </w:t>
+      </w:r>
+      <w:proofErr w:type="spellStart"/>
+      <w:r>
+        <w:t>MSNMoney</w:t>
+      </w:r>
+      <w:proofErr w:type="spellEnd"/>
+      <w:r>
+        <w:t xml:space="preserve">, Nasdaq, </w:t>
+      </w:r>
+      <w:proofErr w:type="spellStart"/>
+      <w:r>
+        <w:t>YahooFinance</w:t>
+      </w:r>
+      <w:proofErr w:type="spellEnd"/>
+      <w:r>
+        <w:t xml:space="preserve">) </w:t>
+      </w:r>
+    </w:p>
+    <w:p>
+      <w:pPr>
+        <w:numPr>
+          <w:ilvl w:val="0"/>
+          <w:numId w:val="4"/>
+        </w:numPr>
+      </w:pPr>
+      <w:r>
+        <w:lastRenderedPageBreak/>
+        <w:t xml:space="preserve">Symbol: </w:t>
+      </w:r>
+      <w:proofErr w:type="spellStart"/>
+      <w:r>
+        <w:t>ticker</w:t>
+      </w:r>
+      <w:proofErr w:type="spellEnd"/>
+      <w:r>
+        <w:t xml:space="preserve"> dell’azienda </w:t>
+      </w:r>
+    </w:p>
+    <w:p>
+      <w:pPr>
+        <w:numPr>
+          <w:ilvl w:val="0"/>
+          <w:numId w:val="4"/>
+        </w:numPr>
+      </w:pPr>
+      <w:proofErr w:type="spellStart"/>
+      <w:r>
+        <w:t>ChangePerc</w:t>
+      </w:r>
+      <w:proofErr w:type="spellEnd"/>
+      <w:r>
+        <w:t>: variazione percentuale del titolo</w:t>
+      </w:r>
+    </w:p>
+    <w:p>
+      <w:pPr>
+        <w:numPr>
+          <w:ilvl w:val="0"/>
+          <w:numId w:val="4"/>
+        </w:numPr>
+      </w:pPr>
+      <w:proofErr w:type="spellStart"/>
+      <w:r>
+        <w:t>ClosePrice</w:t>
+      </w:r>
+      <w:proofErr w:type="spellEnd"/>
+      <w:r>
+        <w:t>: valore dell’azione al momento della chiusura del mercato</w:t>
+      </w:r>
+    </w:p>
+    <w:p>
+      <w:pPr>
+        <w:numPr>
+          <w:ilvl w:val="0"/>
+          <w:numId w:val="4"/>
+        </w:numPr>
+      </w:pPr>
+      <w:proofErr w:type="spellStart"/>
+      <w:r>
+        <w:t>OpenPrice</w:t>
+      </w:r>
+      <w:proofErr w:type="spellEnd"/>
+      <w:r>
+        <w:t>: valore dell’azione al momento dell’apertura del mercato</w:t>
+      </w:r>
+    </w:p>
+    <w:p>
+      <w:pPr>
+        <w:numPr>
+          <w:ilvl w:val="0"/>
+          <w:numId w:val="4"/>
+        </w:numPr>
+      </w:pPr>
+      <w:proofErr w:type="spellStart"/>
+      <w:r>
+        <w:t>ChangeInDollars</w:t>
+      </w:r>
+      <w:proofErr w:type="spellEnd"/>
+      <w:r>
+        <w:t xml:space="preserve">: variazione del valore del titolo durante la giornata </w:t>
+      </w:r>
+    </w:p>
+    <w:p>
+      <w:pPr>
+        <w:numPr>
+          <w:ilvl w:val="0"/>
+          <w:numId w:val="4"/>
+        </w:numPr>
+      </w:pPr>
+      <w:r>
+        <w:t>Volume: numero di contratti scambiati durante la sessione di mercato</w:t>
+      </w:r>
+    </w:p>
+    <w:p>
+      <w:pPr>
+        <w:numPr>
+          <w:ilvl w:val="0"/>
+          <w:numId w:val="4"/>
+        </w:numPr>
+      </w:pPr>
+      <w:proofErr w:type="spellStart"/>
+      <w:r>
+        <w:t>HighPrice</w:t>
+      </w:r>
+      <w:proofErr w:type="spellEnd"/>
+      <w:r>
+        <w:t>: valore massimo dell’azione raggiunto durante la sessione di mercato</w:t>
+      </w:r>
+    </w:p>
+    <w:p>
+      <w:pPr>
+        <w:numPr>
+          <w:ilvl w:val="0"/>
+          <w:numId w:val="4"/>
+        </w:numPr>
+      </w:pPr>
+      <w:proofErr w:type="spellStart"/>
+      <w:r>
+        <w:t>LowPrice</w:t>
+      </w:r>
+      <w:proofErr w:type="spellEnd"/>
+      <w:r>
+        <w:t xml:space="preserve">: valore minimo dell’azione raggiunto durante la sessione di mercato </w:t>
+      </w:r>
+    </w:p>
+    <w:p>
+      <w:pPr>
+        <w:numPr>
+          <w:ilvl w:val="0"/>
+          <w:numId w:val="4"/>
+        </w:numPr>
+      </w:pPr>
+      <w:proofErr w:type="spellStart"/>
+      <w:r>
+        <w:t>PreviousClose</w:t>
+      </w:r>
+      <w:proofErr w:type="spellEnd"/>
+      <w:r>
+        <w:t>: valore dell’azione alla chiusura del mercato il giorno precedente</w:t>
+      </w:r>
+    </w:p>
+    <w:p>
+      <w:pPr>
+        <w:numPr>
+          <w:ilvl w:val="0"/>
+          <w:numId w:val="4"/>
+        </w:numPr>
+      </w:pPr>
+      <w:proofErr w:type="spellStart"/>
+      <w:r>
+        <w:t>YearHigh</w:t>
+      </w:r>
+      <w:proofErr w:type="spellEnd"/>
+      <w:r>
+        <w:t>: valore massimo dell’azione raggiunto durante l’anno</w:t>
+      </w:r>
+    </w:p>
+    <w:p>
+      <w:pPr>
+        <w:numPr>
+          <w:ilvl w:val="0"/>
+          <w:numId w:val="4"/>
+        </w:numPr>
+      </w:pPr>
+      <w:proofErr w:type="spellStart"/>
+      <w:r>
+        <w:t>YearLow</w:t>
+      </w:r>
+      <w:proofErr w:type="spellEnd"/>
+      <w:r>
+        <w:t>: valore minimo dell’azione raggiunto durante l’anno</w:t>
+      </w:r>
+    </w:p>
+    <w:p>
+      <w:pPr>
+        <w:numPr>
+          <w:ilvl w:val="0"/>
+          <w:numId w:val="4"/>
+        </w:numPr>
+      </w:pPr>
+      <w:proofErr w:type="spellStart"/>
+      <w:r>
+        <w:t>NShares</w:t>
+      </w:r>
+      <w:proofErr w:type="spellEnd"/>
+      <w:r>
+        <w:t>: numero di azioni in circolazione</w:t>
+      </w:r>
+    </w:p>
+    <w:p>
+      <w:pPr>
+        <w:numPr>
+          <w:ilvl w:val="0"/>
+          <w:numId w:val="4"/>
+        </w:numPr>
+      </w:pPr>
+      <w:r>
+        <w:t>PE: rapporto prezzo/utili per una singola azione</w:t>
+      </w:r>
+    </w:p>
+    <w:p>
+      <w:pPr>
+        <w:numPr>
+          <w:ilvl w:val="0"/>
+          <w:numId w:val="4"/>
+        </w:numPr>
+      </w:pPr>
+      <w:proofErr w:type="spellStart"/>
+      <w:r>
+        <w:t>MarketCap</w:t>
+      </w:r>
+      <w:proofErr w:type="spellEnd"/>
+      <w:r>
+        <w:t>: valore totale di una azienda (</w:t>
+      </w:r>
+      <w:proofErr w:type="spellStart"/>
+      <w:r>
+        <w:t>Nshares</w:t>
+      </w:r>
+      <w:proofErr w:type="spellEnd"/>
+      <w:r>
+        <w:t xml:space="preserve"> * </w:t>
+      </w:r>
+      <w:proofErr w:type="spellStart"/>
+      <w:r>
+        <w:t>ClosePrice</w:t>
+      </w:r>
+      <w:proofErr w:type="spellEnd"/>
+      <w:r>
+        <w:t>)</w:t>
+      </w:r>
+    </w:p>
+    <w:p>
+      <w:pPr>
+        <w:numPr>
+          <w:ilvl w:val="0"/>
+          <w:numId w:val="4"/>
+        </w:numPr>
+      </w:pPr>
+      <w:r>
+        <w:t>Yield: dividendo per azione</w:t>
+      </w:r>
+    </w:p>
+    <w:p>
+      <w:pPr>
+        <w:numPr>
+          <w:ilvl w:val="0"/>
+          <w:numId w:val="4"/>
+        </w:numPr>
+      </w:pPr>
+      <w:proofErr w:type="spellStart"/>
+      <w:r>
+        <w:t>DividendYield</w:t>
+      </w:r>
+      <w:proofErr w:type="spellEnd"/>
+      <w:r>
+        <w:t>: rapporto tra dividendo e prezzo di una azione</w:t>
+      </w:r>
+    </w:p>
+    <w:p>
+      <w:pPr>
+        <w:numPr>
+          <w:ilvl w:val="0"/>
+          <w:numId w:val="4"/>
+        </w:numPr>
+      </w:pPr>
+      <w:r>
+        <w:t xml:space="preserve">EPS: utile per azione (utile netto / </w:t>
+      </w:r>
+      <w:proofErr w:type="spellStart"/>
+      <w:r>
+        <w:t>Nshares</w:t>
+      </w:r>
+      <w:proofErr w:type="spellEnd"/>
+      <w:r>
+        <w:t>)</w:t>
+      </w:r>
+    </w:p>
+    <w:p>
+      <w:pPr>
+        <w:rPr>
+          <w:sz w:val="24"/>
+          <w:szCs w:val="24"/>
+        </w:rPr>
+      </w:pPr>
+    </w:p>
+    <w:p>
+      <w:pPr>
         <w:rPr>
           <w:b/>
           <w:bCs/>
           <w:sz w:val="28"/>
           <w:szCs w:val="28"/>
         </w:rPr>
-        <w:t>:</w:t>
-      </w:r>
-    </w:p>
-    <w:p>
-      <w:r>
-        <w:t>Il dataset considerato è composto dai seguenti attributi:</w:t>
-      </w:r>
-    </w:p>
-    <w:p>
-      <w:pPr>
-        <w:numPr>
-          <w:ilvl w:val="0"/>
-          <w:numId w:val="4"/>
-        </w:numPr>
-      </w:pPr>
-      <w:r>
-        <w:t xml:space="preserve">Source: sorgente dei dati (Bloomberg, </w:t>
-      </w:r>
-      <w:proofErr w:type="spellStart"/>
-      <w:r>
-        <w:t>GoogleFinance</w:t>
-      </w:r>
-      <w:proofErr w:type="spellEnd"/>
-      <w:r>
-        <w:t xml:space="preserve">, </w:t>
-      </w:r>
-      <w:proofErr w:type="spellStart"/>
-      <w:r>
-        <w:t>MSNMoney</w:t>
-      </w:r>
-      <w:proofErr w:type="spellEnd"/>
-      <w:r>
-        <w:t xml:space="preserve">, Nasdaq, </w:t>
-      </w:r>
-      <w:proofErr w:type="spellStart"/>
-      <w:r>
-        <w:t>YahooFinance</w:t>
-      </w:r>
-      <w:proofErr w:type="spellEnd"/>
-      <w:r>
-        <w:t xml:space="preserve">) </w:t>
-      </w:r>
-    </w:p>
-    <w:p>
-      <w:pPr>
-        <w:numPr>
-          <w:ilvl w:val="0"/>
-          <w:numId w:val="4"/>
-        </w:numPr>
-      </w:pPr>
-      <w:r>
-        <w:lastRenderedPageBreak/>
-        <w:t xml:space="preserve">Symbol: </w:t>
-      </w:r>
-      <w:proofErr w:type="spellStart"/>
-      <w:r>
-        <w:t>ticker</w:t>
-      </w:r>
-      <w:proofErr w:type="spellEnd"/>
-      <w:r>
-        <w:t xml:space="preserve"> dell’azienda </w:t>
-      </w:r>
-    </w:p>
-    <w:p>
-      <w:pPr>
-        <w:numPr>
-          <w:ilvl w:val="0"/>
-          <w:numId w:val="4"/>
-        </w:numPr>
-      </w:pPr>
-      <w:proofErr w:type="spellStart"/>
-      <w:r>
-        <w:t>ChangePerc</w:t>
-      </w:r>
-      <w:proofErr w:type="spellEnd"/>
-      <w:r>
-        <w:t>: variazione percentuale del titolo</w:t>
-      </w:r>
-    </w:p>
-    <w:p>
-      <w:pPr>
-        <w:numPr>
-          <w:ilvl w:val="0"/>
-          <w:numId w:val="4"/>
-        </w:numPr>
-      </w:pPr>
-      <w:proofErr w:type="spellStart"/>
-      <w:r>
-        <w:t>ClosePrice</w:t>
-      </w:r>
-      <w:proofErr w:type="spellEnd"/>
-      <w:r>
-        <w:t>: valore dell’azione al momento della chiusura del mercato</w:t>
-      </w:r>
-    </w:p>
-    <w:p>
-      <w:pPr>
-        <w:numPr>
-          <w:ilvl w:val="0"/>
-          <w:numId w:val="4"/>
-        </w:numPr>
-      </w:pPr>
-      <w:proofErr w:type="spellStart"/>
-      <w:r>
-        <w:t>OpenPrice</w:t>
-      </w:r>
-      <w:proofErr w:type="spellEnd"/>
-      <w:r>
-        <w:t>: valore dell’azione al momento dell’apertura del mercato</w:t>
-      </w:r>
-    </w:p>
-    <w:p>
-      <w:pPr>
-        <w:numPr>
-          <w:ilvl w:val="0"/>
-          <w:numId w:val="4"/>
-        </w:numPr>
-      </w:pPr>
-      <w:proofErr w:type="spellStart"/>
-      <w:r>
-        <w:t>ChangeInDollars</w:t>
-      </w:r>
-      <w:proofErr w:type="spellEnd"/>
-      <w:r>
-        <w:t xml:space="preserve">: variazione del valore del titolo durante la giornata </w:t>
-      </w:r>
-    </w:p>
-    <w:p>
-      <w:pPr>
-        <w:numPr>
-          <w:ilvl w:val="0"/>
-          <w:numId w:val="4"/>
-        </w:numPr>
-      </w:pPr>
-      <w:r>
-        <w:t>Volume: numero di contratti scambiati durante la sessione di mercato</w:t>
-      </w:r>
-    </w:p>
-    <w:p>
-      <w:pPr>
-        <w:numPr>
-          <w:ilvl w:val="0"/>
-          <w:numId w:val="4"/>
-        </w:numPr>
-      </w:pPr>
-      <w:proofErr w:type="spellStart"/>
-      <w:r>
-        <w:t>HighPrice</w:t>
-      </w:r>
-      <w:proofErr w:type="spellEnd"/>
-      <w:r>
-        <w:t>: valore massimo dell’azione raggiunto durante la sessione di mercato</w:t>
-      </w:r>
-    </w:p>
-    <w:p>
-      <w:pPr>
-        <w:numPr>
-          <w:ilvl w:val="0"/>
-          <w:numId w:val="4"/>
-        </w:numPr>
-      </w:pPr>
-      <w:proofErr w:type="spellStart"/>
-      <w:r>
-        <w:t>LowPrice</w:t>
-      </w:r>
-      <w:proofErr w:type="spellEnd"/>
-      <w:r>
-        <w:t xml:space="preserve">: valore minimo dell’azione raggiunto durante la sessione di mercato </w:t>
-      </w:r>
-    </w:p>
-    <w:p>
-      <w:pPr>
-        <w:numPr>
-          <w:ilvl w:val="0"/>
-          <w:numId w:val="4"/>
-        </w:numPr>
-      </w:pPr>
-      <w:proofErr w:type="spellStart"/>
-      <w:r>
-        <w:t>PreviousClose</w:t>
-      </w:r>
-      <w:proofErr w:type="spellEnd"/>
-      <w:r>
-        <w:t>: valore dell’azione alla chiusura del mercato il giorno precedente</w:t>
-      </w:r>
-    </w:p>
-    <w:p>
-      <w:pPr>
-        <w:numPr>
-          <w:ilvl w:val="0"/>
-          <w:numId w:val="4"/>
-        </w:numPr>
-      </w:pPr>
-      <w:proofErr w:type="spellStart"/>
-      <w:r>
-        <w:t>YearHigh</w:t>
-      </w:r>
-      <w:proofErr w:type="spellEnd"/>
-      <w:r>
-        <w:t>: valore massimo dell’azione raggiunto durante l’anno</w:t>
-      </w:r>
-    </w:p>
-    <w:p>
-      <w:pPr>
-        <w:numPr>
-          <w:ilvl w:val="0"/>
-          <w:numId w:val="4"/>
-        </w:numPr>
-      </w:pPr>
-      <w:proofErr w:type="spellStart"/>
-      <w:r>
-        <w:t>YearLow</w:t>
-      </w:r>
-      <w:proofErr w:type="spellEnd"/>
-      <w:r>
-        <w:t>: valore minimo dell’azione raggiunto durante l’anno</w:t>
-      </w:r>
-    </w:p>
-    <w:p>
-      <w:pPr>
-        <w:numPr>
-          <w:ilvl w:val="0"/>
-          <w:numId w:val="4"/>
-        </w:numPr>
-      </w:pPr>
-      <w:proofErr w:type="spellStart"/>
-      <w:r>
-        <w:t>NShares</w:t>
-      </w:r>
-      <w:proofErr w:type="spellEnd"/>
-      <w:r>
-        <w:t>: numero di azioni in circolazione</w:t>
-      </w:r>
-    </w:p>
-    <w:p>
-      <w:pPr>
-        <w:numPr>
-          <w:ilvl w:val="0"/>
-          <w:numId w:val="4"/>
-        </w:numPr>
-      </w:pPr>
-      <w:r>
-        <w:t>PE: rapporto prezzo/utili per una singola azione</w:t>
-      </w:r>
-    </w:p>
-    <w:p>
-      <w:pPr>
-        <w:numPr>
-          <w:ilvl w:val="0"/>
-          <w:numId w:val="4"/>
-        </w:numPr>
-      </w:pPr>
-      <w:proofErr w:type="spellStart"/>
-      <w:r>
-        <w:t>MarketCap</w:t>
-      </w:r>
-      <w:proofErr w:type="spellEnd"/>
-      <w:r>
-        <w:t>: valore totale di una azienda (</w:t>
-      </w:r>
-      <w:proofErr w:type="spellStart"/>
-      <w:r>
-        <w:t>Nshares</w:t>
-      </w:r>
-      <w:proofErr w:type="spellEnd"/>
-      <w:r>
-        <w:t xml:space="preserve"> * </w:t>
-      </w:r>
-      <w:proofErr w:type="spellStart"/>
-      <w:r>
-        <w:t>ClosePrice</w:t>
-      </w:r>
-      <w:proofErr w:type="spellEnd"/>
-      <w:r>
-        <w:t>)</w:t>
-      </w:r>
-    </w:p>
-    <w:p>
-      <w:pPr>
-        <w:numPr>
-          <w:ilvl w:val="0"/>
-          <w:numId w:val="4"/>
-        </w:numPr>
-      </w:pPr>
-      <w:r>
-        <w:t>Yield: dividendo per azione</w:t>
-      </w:r>
-    </w:p>
-    <w:p>
-      <w:pPr>
-        <w:numPr>
-          <w:ilvl w:val="0"/>
-          <w:numId w:val="4"/>
-        </w:numPr>
-      </w:pPr>
-      <w:proofErr w:type="spellStart"/>
-      <w:r>
-        <w:t>DividendYield</w:t>
-      </w:r>
-      <w:proofErr w:type="spellEnd"/>
-      <w:r>
-        <w:t>: rapporto tra dividendo e prezzo di una azione</w:t>
-      </w:r>
-    </w:p>
-    <w:p>
-      <w:pPr>
-        <w:numPr>
-          <w:ilvl w:val="0"/>
-          <w:numId w:val="4"/>
-        </w:numPr>
-      </w:pPr>
-      <w:r>
-        <w:t xml:space="preserve">EPS: utile per azione (utile netto / </w:t>
-      </w:r>
-      <w:proofErr w:type="spellStart"/>
-      <w:r>
-        <w:t>Nshares</w:t>
-      </w:r>
-      <w:proofErr w:type="spellEnd"/>
-      <w:r>
-        <w:t>)</w:t>
-      </w:r>
-    </w:p>
-    <w:p>
-      <w:pPr>
-        <w:rPr>
-          <w:sz w:val="24"/>
-          <w:szCs w:val="24"/>
-        </w:rPr>
-      </w:pPr>
-    </w:p>
-    <w:p>
-      <w:pPr>
+      </w:pPr>
+      <w:r>
         <w:rPr>
           <w:b/>
           <w:bCs/>
           <w:sz w:val="28"/>
           <w:szCs w:val="28"/>
         </w:rPr>
-      </w:pPr>
+        <w:t>4</w:t>
+      </w:r>
       <w:r>
         <w:rPr>
           <w:b/>
@@ -782,7 +774,7 @@
           <w:sz w:val="28"/>
           <w:szCs w:val="28"/>
         </w:rPr>
-        <w:t>4</w:t>
+        <w:t xml:space="preserve">) </w:t>
       </w:r>
       <w:r>
         <w:rPr>
@@ -791,7 +783,7 @@
           <w:sz w:val="28"/>
           <w:szCs w:val="28"/>
         </w:rPr>
-        <w:t xml:space="preserve">) </w:t>
+        <w:t>ANALISI DATASET E DOMINIO APPLICATIVO</w:t>
       </w:r>
       <w:r>
         <w:rPr>
@@ -800,109 +792,109 @@
           <w:sz w:val="28"/>
           <w:szCs w:val="28"/>
         </w:rPr>
-        <w:t>ANALISI DATASET E DOMINIO APPLICATIVO</w:t>
-      </w:r>
-      <w:r>
+        <w:t>:</w:t>
+      </w:r>
+    </w:p>
+    <w:p>
+      <w:r>
+        <w:t>Abbiamo effettuato un’analisi iniziale sul dataset e del dominio finanziario</w:t>
+      </w:r>
+      <w:r>
+        <w:t>, tali analisi introduttive sono state</w:t>
+      </w:r>
+      <w:r>
+        <w:t xml:space="preserve"> utilizzate per valutare in maniera migliore le dimensioni di qualità, attraverso tale analisi sono stati notati i seguenti aspetti:</w:t>
+      </w:r>
+    </w:p>
+    <w:p>
+      <w:pPr>
+        <w:numPr>
+          <w:ilvl w:val="0"/>
+          <w:numId w:val="6"/>
+        </w:numPr>
+      </w:pPr>
+      <w:r>
+        <w:t xml:space="preserve">L’attributo PE matematicamente può assumere un valore negativo che però non è accettato nella cultura finanziaria, nel dataset 4 fonti su 5 infatti non riportano i valori di PE negativi, al contrario solo </w:t>
+      </w:r>
+      <w:proofErr w:type="spellStart"/>
+      <w:r>
+        <w:t>msn</w:t>
+      </w:r>
+      <w:proofErr w:type="spellEnd"/>
+      <w:r>
+        <w:t>-money riporta tali valori</w:t>
+      </w:r>
+    </w:p>
+    <w:p>
+      <w:pPr>
+        <w:numPr>
+          <w:ilvl w:val="0"/>
+          <w:numId w:val="6"/>
+        </w:numPr>
+      </w:pPr>
+      <w:r>
+        <w:t xml:space="preserve">Come vedremo nell’analisi di consistenza il valore che assume l’attributo </w:t>
+      </w:r>
+      <w:proofErr w:type="spellStart"/>
+      <w:r>
+        <w:t>PreviousClose</w:t>
+      </w:r>
+      <w:proofErr w:type="spellEnd"/>
+      <w:r>
+        <w:t xml:space="preserve"> può non coincidere con il valore di </w:t>
+      </w:r>
+      <w:proofErr w:type="spellStart"/>
+      <w:r>
+        <w:t>PriceOpen</w:t>
+      </w:r>
+      <w:proofErr w:type="spellEnd"/>
+      <w:r>
+        <w:t xml:space="preserve"> in quanto sono possibili transazioni a mercato chiuso</w:t>
+      </w:r>
+    </w:p>
+    <w:p>
+      <w:pPr>
+        <w:numPr>
+          <w:ilvl w:val="0"/>
+          <w:numId w:val="6"/>
+        </w:numPr>
+      </w:pPr>
+      <w:r>
+        <w:t xml:space="preserve">L’attributo Yield differisce nelle varie fonti in quanto il suo calcolo può essere fatto </w:t>
+      </w:r>
+      <w:r>
+        <w:t>utilizzando</w:t>
+      </w:r>
+      <w:r>
+        <w:t xml:space="preserve"> scale differenti (annuale, semestrale, quarto di anno)</w:t>
+      </w:r>
+    </w:p>
+    <w:p>
+      <w:pPr>
+        <w:rPr>
+          <w:sz w:val="24"/>
+          <w:szCs w:val="24"/>
+        </w:rPr>
+      </w:pPr>
+    </w:p>
+    <w:p>
+      <w:pPr>
         <w:rPr>
           <w:b/>
           <w:bCs/>
           <w:sz w:val="28"/>
           <w:szCs w:val="28"/>
         </w:rPr>
-        <w:t>:</w:t>
-      </w:r>
-    </w:p>
-    <w:p>
-      <w:r>
-        <w:t>Abbiamo effettuato un’analisi iniziale sul dataset e del dominio finanziario</w:t>
-      </w:r>
-      <w:r>
-        <w:t>, tali analisi introduttive sono state</w:t>
-      </w:r>
-      <w:r>
-        <w:t xml:space="preserve"> utilizzate per valutare in maniera migliore le dimensioni di qualità, attraverso tale analisi sono stati notati i seguenti aspetti:</w:t>
-      </w:r>
-    </w:p>
-    <w:p>
-      <w:pPr>
-        <w:numPr>
-          <w:ilvl w:val="0"/>
-          <w:numId w:val="6"/>
-        </w:numPr>
-      </w:pPr>
-      <w:r>
-        <w:t xml:space="preserve">L’attributo PE matematicamente può assumere un valore negativo che però non è accettato nella cultura finanziaria, nel dataset 4 fonti su 5 infatti non riportano i valori di PE negativi, al contrario solo </w:t>
-      </w:r>
-      <w:proofErr w:type="spellStart"/>
-      <w:r>
-        <w:t>msn</w:t>
-      </w:r>
-      <w:proofErr w:type="spellEnd"/>
-      <w:r>
-        <w:t>-money riporta tali valori</w:t>
-      </w:r>
-    </w:p>
-    <w:p>
-      <w:pPr>
-        <w:numPr>
-          <w:ilvl w:val="0"/>
-          <w:numId w:val="6"/>
-        </w:numPr>
-      </w:pPr>
-      <w:r>
-        <w:t xml:space="preserve">Come vedremo nell’analisi di consistenza il valore che assume l’attributo </w:t>
-      </w:r>
-      <w:proofErr w:type="spellStart"/>
-      <w:r>
-        <w:t>PreviousClose</w:t>
-      </w:r>
-      <w:proofErr w:type="spellEnd"/>
-      <w:r>
-        <w:t xml:space="preserve"> può non coincidere con il valore di </w:t>
-      </w:r>
-      <w:proofErr w:type="spellStart"/>
-      <w:r>
-        <w:t>PriceOpen</w:t>
-      </w:r>
-      <w:proofErr w:type="spellEnd"/>
-      <w:r>
-        <w:t xml:space="preserve"> in quanto sono possibili transazioni a mercato chiuso</w:t>
-      </w:r>
-    </w:p>
-    <w:p>
-      <w:pPr>
-        <w:numPr>
-          <w:ilvl w:val="0"/>
-          <w:numId w:val="6"/>
-        </w:numPr>
-      </w:pPr>
-      <w:r>
-        <w:t xml:space="preserve">L’attributo Yield differisce nelle varie fonti in quanto il suo calcolo può essere fatto </w:t>
-      </w:r>
-      <w:r>
-        <w:t>utilizzando</w:t>
-      </w:r>
-      <w:r>
-        <w:t xml:space="preserve"> scale differenti (annuale, semestrale, quarto di anno)</w:t>
-      </w:r>
-    </w:p>
-    <w:p>
-      <w:pPr>
-        <w:rPr>
-          <w:sz w:val="24"/>
-          <w:szCs w:val="24"/>
-        </w:rPr>
-      </w:pPr>
-    </w:p>
-    <w:p>
-      <w:pPr>
+      </w:pPr>
+      <w:r>
         <w:rPr>
           <w:b/>
           <w:bCs/>
           <w:sz w:val="28"/>
           <w:szCs w:val="28"/>
         </w:rPr>
-      </w:pPr>
+        <w:t>5</w:t>
+      </w:r>
       <w:r>
         <w:rPr>
           <w:b/>
@@ -910,7 +902,7 @@
           <w:sz w:val="28"/>
           <w:szCs w:val="28"/>
         </w:rPr>
-        <w:t>5</w:t>
+        <w:t xml:space="preserve">) </w:t>
       </w:r>
       <w:r>
         <w:rPr>
@@ -919,7 +911,7 @@
           <w:sz w:val="28"/>
           <w:szCs w:val="28"/>
         </w:rPr>
-        <w:t xml:space="preserve">) </w:t>
+        <w:t>METRICHE CON DATASET INIZIALE</w:t>
       </w:r>
       <w:r>
         <w:rPr>
@@ -928,43 +920,43 @@
           <w:sz w:val="28"/>
           <w:szCs w:val="28"/>
         </w:rPr>
-        <w:t>METRICHE CON DATASET INIZIALE</w:t>
-      </w:r>
-      <w:r>
+        <w:t>:</w:t>
+      </w:r>
+    </w:p>
+    <w:p>
+      <w:r>
+        <w:t>Verranno ora riportate le analisi effettuate sulle metriche individuate in precedenza sul dataset originale</w:t>
+      </w:r>
+      <w:r>
+        <w:t>, tali metriche sono state misurate normalizzando i dati, cercando di ovviare ai vari problemi di eterogeneità sui dati e gestendo i valori mancanti</w:t>
+      </w:r>
+    </w:p>
+    <w:p>
+      <w:pPr>
+        <w:rPr>
+          <w:sz w:val="24"/>
+          <w:szCs w:val="24"/>
+        </w:rPr>
+      </w:pPr>
+    </w:p>
+    <w:p>
+      <w:pPr>
         <w:rPr>
           <w:b/>
           <w:bCs/>
           <w:sz w:val="28"/>
           <w:szCs w:val="28"/>
         </w:rPr>
-        <w:t>:</w:t>
-      </w:r>
-    </w:p>
-    <w:p>
-      <w:r>
-        <w:t>Verranno ora riportate le analisi effettuate sulle metriche individuate in precedenza sul dataset originale</w:t>
-      </w:r>
-      <w:r>
-        <w:t>, tali metriche sono state misurate normalizzando i dati, cercando di ovviare ai vari problemi di eterogeneità sui dati e gestendo i valori mancanti</w:t>
-      </w:r>
-    </w:p>
-    <w:p>
-      <w:pPr>
-        <w:rPr>
-          <w:sz w:val="24"/>
-          <w:szCs w:val="24"/>
-        </w:rPr>
-      </w:pPr>
-    </w:p>
-    <w:p>
-      <w:pPr>
+      </w:pPr>
+      <w:r>
         <w:rPr>
           <w:b/>
           <w:bCs/>
           <w:sz w:val="28"/>
           <w:szCs w:val="28"/>
         </w:rPr>
-      </w:pPr>
+        <w:t>5.1</w:t>
+      </w:r>
       <w:r>
         <w:rPr>
           <w:b/>
@@ -972,7 +964,7 @@
           <w:sz w:val="28"/>
           <w:szCs w:val="28"/>
         </w:rPr>
-        <w:t>5</w:t>
+        <w:t xml:space="preserve">) </w:t>
       </w:r>
       <w:r>
         <w:rPr>
@@ -981,7 +973,7 @@
           <w:sz w:val="28"/>
           <w:szCs w:val="28"/>
         </w:rPr>
-        <w:t>.1</w:t>
+        <w:t>COMPLETEZZA</w:t>
       </w:r>
       <w:r>
         <w:rPr>
@@ -990,17 +982,178 @@
           <w:sz w:val="28"/>
           <w:szCs w:val="28"/>
         </w:rPr>
-        <w:t xml:space="preserve">) </w:t>
-      </w:r>
-      <w:r>
+        <w:t>:</w:t>
+      </w:r>
+    </w:p>
+    <w:p>
+      <w:r>
+        <w:t>I risultati più rilevanti della misurazione di tale dimensione sono stati i seguenti:</w:t>
+      </w:r>
+    </w:p>
+    <w:p>
+      <w:pPr>
+        <w:numPr>
+          <w:ilvl w:val="0"/>
+          <w:numId w:val="7"/>
+        </w:numPr>
+      </w:pPr>
+      <w:r>
+        <w:t>Completezza di attributi:</w:t>
+      </w:r>
+    </w:p>
+    <w:p>
+      <w:pPr>
+        <w:ind w:firstLine="708"/>
+      </w:pPr>
+      <w:r>
+        <w:t xml:space="preserve">40% di NULL nella colonna </w:t>
+      </w:r>
+      <w:proofErr w:type="spellStart"/>
+      <w:r>
+        <w:t>PreviousClose</w:t>
+      </w:r>
+      <w:proofErr w:type="spellEnd"/>
+      <w:r>
+        <w:t>.</w:t>
+      </w:r>
+    </w:p>
+    <w:p>
+      <w:pPr>
+        <w:ind w:firstLine="708"/>
+      </w:pPr>
+      <w:r>
+        <w:t xml:space="preserve">20% di NULL nella colonna </w:t>
+      </w:r>
+      <w:proofErr w:type="spellStart"/>
+      <w:r>
+        <w:t>NShares</w:t>
+      </w:r>
+      <w:proofErr w:type="spellEnd"/>
+      <w:r>
+        <w:t>.</w:t>
+      </w:r>
+    </w:p>
+    <w:p>
+      <w:pPr>
+        <w:ind w:firstLine="708"/>
+      </w:pPr>
+      <w:r>
+        <w:t xml:space="preserve">58% di NULL nella colonna Yield. </w:t>
+      </w:r>
+    </w:p>
+    <w:p>
+      <w:pPr>
+        <w:ind w:firstLine="708"/>
+      </w:pPr>
+      <w:r>
+        <w:t xml:space="preserve">57% di NULL nella colonna </w:t>
+      </w:r>
+      <w:proofErr w:type="spellStart"/>
+      <w:r>
+        <w:t>DividendYield</w:t>
+      </w:r>
+      <w:proofErr w:type="spellEnd"/>
+      <w:r>
+        <w:t xml:space="preserve">. </w:t>
+      </w:r>
+    </w:p>
+    <w:p>
+      <w:pPr>
+        <w:ind w:firstLine="708"/>
+      </w:pPr>
+      <w:r>
+        <w:t xml:space="preserve">0.4% di NULL nella colonna EPS.  </w:t>
+      </w:r>
+    </w:p>
+    <w:p>
+      <w:pPr>
+        <w:numPr>
+          <w:ilvl w:val="0"/>
+          <w:numId w:val="8"/>
+        </w:numPr>
+      </w:pPr>
+      <w:r>
+        <w:t>Completezza totale:</w:t>
+      </w:r>
+    </w:p>
+    <w:p>
+      <w:pPr>
+        <w:ind w:firstLine="708"/>
+      </w:pPr>
+      <w:r>
+        <w:t>10% di NULL nell’intero dataset.</w:t>
+      </w:r>
+    </w:p>
+    <w:p/>
+    <w:p>
+      <w:r>
+        <w:t xml:space="preserve">Tale analisi ha mostrato come all’interno del dataset pur avendo preso in considerazione solo le fonti autorevoli questo siano composte da set di attributi differenti che generano nel dataset valori mancanti, in particolare 2 fonti su 5 non riportano i valori di </w:t>
+      </w:r>
+      <w:proofErr w:type="spellStart"/>
+      <w:r>
+        <w:t>previous</w:t>
+      </w:r>
+      <w:proofErr w:type="spellEnd"/>
+      <w:r>
+        <w:t xml:space="preserve"> </w:t>
+      </w:r>
+      <w:proofErr w:type="spellStart"/>
+      <w:r>
+        <w:t>close</w:t>
+      </w:r>
+      <w:proofErr w:type="spellEnd"/>
+      <w:r>
+        <w:t xml:space="preserve">, cioè il valore dell’azione al momento della chiusura del mercato il giorno precedente (40% di nulli) e 1 fonte su 5 non riporta invece l’attributi </w:t>
+      </w:r>
+      <w:proofErr w:type="spellStart"/>
+      <w:r>
+        <w:t>Nshares</w:t>
+      </w:r>
+      <w:proofErr w:type="spellEnd"/>
+      <w:r>
+        <w:t xml:space="preserve">, cioè il numero di azioni in circolazione per quel titolo (20% di nulli). </w:t>
+      </w:r>
+    </w:p>
+    <w:p>
+      <w:r>
+        <w:t xml:space="preserve">Per quanto riguarda invece gli attributi Yield e </w:t>
+      </w:r>
+      <w:proofErr w:type="spellStart"/>
+      <w:r>
+        <w:t>Dividend</w:t>
+      </w:r>
+      <w:proofErr w:type="spellEnd"/>
+      <w:r>
+        <w:t xml:space="preserve"> Yield la motivazione dei valori nulli è valida in quanto non è obbligatorio per una azienda distribuire dividenti e perciò tale valore potrebbe risultare mancante, tale fatto è difatti riscontrato per tutte le fonti.</w:t>
+      </w:r>
+    </w:p>
+    <w:p>
+      <w:r>
+        <w:t>Globalmente il valore di attributi nulli è abbastanza contenuto nonostante siano presenti le problematiche appena descritte.</w:t>
+      </w:r>
+    </w:p>
+    <w:p>
+      <w:r>
+        <w:t>L’analisi di tale dimensione è importante nella misurazione delle altre poiché valori mancanti non possono essere valutati in maniera consistente con dati che invece sono valorizzati, per questo primo approccio si è perciò deciso di non prendere in considerazione i valori che risultano mancanti per non influenzare negativamente la misurazione delle altre metriche.</w:t>
+      </w:r>
+    </w:p>
+    <w:p>
+      <w:pPr>
+        <w:rPr>
+          <w:sz w:val="24"/>
+          <w:szCs w:val="24"/>
+        </w:rPr>
+      </w:pPr>
+    </w:p>
+    <w:p>
+      <w:pPr>
         <w:rPr>
           <w:b/>
           <w:bCs/>
           <w:sz w:val="28"/>
           <w:szCs w:val="28"/>
         </w:rPr>
-        <w:t>COMPLETEZZA</w:t>
-      </w:r>
+      </w:pPr>
       <w:r>
         <w:rPr>
           <w:b/>
@@ -1008,178 +1161,17 @@
           <w:sz w:val="28"/>
           <w:szCs w:val="28"/>
         </w:rPr>
-        <w:t>:</w:t>
-      </w:r>
-    </w:p>
-    <w:p>
-      <w:r>
-        <w:t>I risultati più rilevanti della misurazione di tale dimensione sono stati i seguenti:</w:t>
-      </w:r>
-    </w:p>
-    <w:p>
-      <w:pPr>
-        <w:numPr>
-          <w:ilvl w:val="0"/>
-          <w:numId w:val="7"/>
-        </w:numPr>
-      </w:pPr>
-      <w:r>
-        <w:t>Completezza di attributi:</w:t>
-      </w:r>
-    </w:p>
-    <w:p>
-      <w:pPr>
-        <w:ind w:firstLine="708"/>
-      </w:pPr>
-      <w:r>
-        <w:t xml:space="preserve">40% di NULL nella colonna </w:t>
-      </w:r>
-      <w:proofErr w:type="spellStart"/>
-      <w:r>
-        <w:t>PreviousClose</w:t>
-      </w:r>
-      <w:proofErr w:type="spellEnd"/>
-      <w:r>
-        <w:t>.</w:t>
-      </w:r>
-    </w:p>
-    <w:p>
-      <w:pPr>
-        <w:ind w:firstLine="708"/>
-      </w:pPr>
-      <w:r>
-        <w:t xml:space="preserve">20% di NULL nella colonna </w:t>
-      </w:r>
-      <w:proofErr w:type="spellStart"/>
-      <w:r>
-        <w:t>NShares</w:t>
-      </w:r>
-      <w:proofErr w:type="spellEnd"/>
-      <w:r>
-        <w:t>.</w:t>
-      </w:r>
-    </w:p>
-    <w:p>
-      <w:pPr>
-        <w:ind w:firstLine="708"/>
-      </w:pPr>
-      <w:r>
-        <w:t xml:space="preserve">58% di NULL nella colonna Yield. </w:t>
-      </w:r>
-    </w:p>
-    <w:p>
-      <w:pPr>
-        <w:ind w:firstLine="708"/>
-      </w:pPr>
-      <w:r>
-        <w:t xml:space="preserve">57% di NULL nella colonna </w:t>
-      </w:r>
-      <w:proofErr w:type="spellStart"/>
-      <w:r>
-        <w:t>DividendYield</w:t>
-      </w:r>
-      <w:proofErr w:type="spellEnd"/>
-      <w:r>
-        <w:t xml:space="preserve">. </w:t>
-      </w:r>
-    </w:p>
-    <w:p>
-      <w:pPr>
-        <w:ind w:firstLine="708"/>
-      </w:pPr>
-      <w:r>
-        <w:t xml:space="preserve">0.4% di NULL nella colonna EPS.  </w:t>
-      </w:r>
-    </w:p>
-    <w:p>
-      <w:pPr>
-        <w:numPr>
-          <w:ilvl w:val="0"/>
-          <w:numId w:val="8"/>
-        </w:numPr>
-      </w:pPr>
-      <w:r>
-        <w:t>Completezza totale:</w:t>
-      </w:r>
-    </w:p>
-    <w:p>
-      <w:pPr>
-        <w:ind w:firstLine="708"/>
-      </w:pPr>
-      <w:r>
-        <w:t>10% di NULL nell’intero dataset.</w:t>
-      </w:r>
-    </w:p>
-    <w:p/>
-    <w:p>
-      <w:r>
-        <w:t xml:space="preserve">Tale analisi ha mostrato come all’interno del dataset pur avendo preso in considerazione solo le fonti autorevoli questo siano composte da set di attributi differenti che generano nel dataset valori mancanti, in particolare 2 fonti su 5 non riportano i valori di </w:t>
-      </w:r>
-      <w:proofErr w:type="spellStart"/>
-      <w:r>
-        <w:t>previous</w:t>
-      </w:r>
-      <w:proofErr w:type="spellEnd"/>
-      <w:r>
-        <w:t xml:space="preserve"> </w:t>
-      </w:r>
-      <w:proofErr w:type="spellStart"/>
-      <w:r>
-        <w:t>close</w:t>
-      </w:r>
-      <w:proofErr w:type="spellEnd"/>
-      <w:r>
-        <w:t xml:space="preserve">, cioè il valore dell’azione al momento della chiusura del mercato il giorno precedente (40% di nulli) e 1 fonte su 5 non riporta invece l’attributi </w:t>
-      </w:r>
-      <w:proofErr w:type="spellStart"/>
-      <w:r>
-        <w:t>Nshares</w:t>
-      </w:r>
-      <w:proofErr w:type="spellEnd"/>
-      <w:r>
-        <w:t xml:space="preserve">, cioè il numero di azioni in circolazione per quel titolo (20% di nulli). </w:t>
-      </w:r>
-    </w:p>
-    <w:p>
-      <w:r>
-        <w:t xml:space="preserve">Per quanto riguarda invece gli attributi Yield e </w:t>
-      </w:r>
-      <w:proofErr w:type="spellStart"/>
-      <w:r>
-        <w:t>Dividend</w:t>
-      </w:r>
-      <w:proofErr w:type="spellEnd"/>
-      <w:r>
-        <w:t xml:space="preserve"> Yield la motivazione dei valori nulli è valida in quanto non è obbligatorio per una azienda distribuire dividenti e perciò tale valore potrebbe risultare mancante, tale fatto è difatti riscontrato per tutte le fonti.</w:t>
-      </w:r>
-    </w:p>
-    <w:p>
-      <w:r>
-        <w:t>Globalmente il valore di attributi nulli è abbastanza contenuto nonostante siano presenti le problematiche appena descritte.</w:t>
-      </w:r>
-    </w:p>
-    <w:p>
-      <w:r>
-        <w:t>L’analisi di tale dimensione è importante nella misurazione delle altre poiché valori mancanti non possono essere valutati in maniera consistente con dati che invece sono valorizzati, per questo primo approccio si è perciò deciso di non prendere in considerazione i valori che risultano mancanti per non influenzare negativamente la misurazione delle altre metriche.</w:t>
-      </w:r>
-    </w:p>
-    <w:p>
-      <w:pPr>
-        <w:rPr>
-          <w:sz w:val="24"/>
-          <w:szCs w:val="24"/>
-        </w:rPr>
-      </w:pPr>
-    </w:p>
-    <w:p>
-      <w:pPr>
+        <w:t>5.2</w:t>
+      </w:r>
+      <w:r>
         <w:rPr>
           <w:b/>
           <w:bCs/>
           <w:sz w:val="28"/>
           <w:szCs w:val="28"/>
         </w:rPr>
-      </w:pPr>
+        <w:t xml:space="preserve">) </w:t>
+      </w:r>
       <w:r>
         <w:rPr>
           <w:b/>
@@ -1187,7 +1179,7 @@
           <w:sz w:val="28"/>
           <w:szCs w:val="28"/>
         </w:rPr>
-        <w:t>5.</w:t>
+        <w:t>RIDONDANZA</w:t>
       </w:r>
       <w:r>
         <w:rPr>
@@ -1196,17 +1188,97 @@
           <w:sz w:val="28"/>
           <w:szCs w:val="28"/>
         </w:rPr>
-        <w:t>2</w:t>
-      </w:r>
-      <w:r>
+        <w:t>:</w:t>
+      </w:r>
+    </w:p>
+    <w:p>
+      <w:r>
+        <w:t xml:space="preserve">Come già preventivato nel nostro </w:t>
+      </w:r>
+      <w:r>
+        <w:t>campo di applicazione</w:t>
+      </w:r>
+      <w:r>
+        <w:t xml:space="preserve"> siamo di fronte ad</w:t>
+      </w:r>
+      <w:r>
+        <w:t xml:space="preserve"> una</w:t>
+      </w:r>
+      <w:r>
+        <w:t xml:space="preserve"> ridondanza molto elevata. </w:t>
+      </w:r>
+    </w:p>
+    <w:p>
+      <w:r>
+        <w:t>In particolare</w:t>
+      </w:r>
+      <w:r>
+        <w:t>,</w:t>
+      </w:r>
+      <w:r>
+        <w:t xml:space="preserve"> avendo preso in considerazione solo le </w:t>
+      </w:r>
+      <w:r>
+        <w:t>“</w:t>
+      </w:r>
+      <w:r>
+        <w:t>fonti autorevoli</w:t>
+      </w:r>
+      <w:r>
+        <w:t>”</w:t>
+      </w:r>
+      <w:r>
+        <w:t xml:space="preserve"> e solo i titoli presenti nell’indice N</w:t>
+      </w:r>
+      <w:r>
+        <w:t>asdaq</w:t>
+      </w:r>
+      <w:r>
+        <w:t xml:space="preserve"> tutte le fonti forniscono valori su tutti i titoli, quindi a livello di oggetti abbiamo una ridondanza del 100%</w:t>
+      </w:r>
+      <w:r>
+        <w:t xml:space="preserve"> (poiché in sostanza ogni titolo è ripetuto per le cinque fonti disponibili)</w:t>
+      </w:r>
+      <w:r>
+        <w:t xml:space="preserve"> </w:t>
+      </w:r>
+    </w:p>
+    <w:p>
+      <w:r>
+        <w:t>A livello di attributi invece la ridondanza è minore in quanto le diverse fonti forniscono set di attributi diversi</w:t>
+      </w:r>
+      <w:r>
+        <w:t xml:space="preserve"> (vedi dimensione completezza)</w:t>
+      </w:r>
+      <w:r>
+        <w:t>.</w:t>
+      </w:r>
+    </w:p>
+    <w:p>
+      <w:r>
+        <w:t>In generale però nel nostro contesto siamo in presenza di una ridondanza generale molto alta, data però dal dominio stesso di tale analisi</w:t>
+      </w:r>
+      <w:r>
+        <w:t xml:space="preserve"> e perciò tenuta correttamente in considerazione durante la realizzazione del progetto</w:t>
+      </w:r>
+    </w:p>
+    <w:p>
+      <w:pPr>
+        <w:rPr>
+          <w:sz w:val="24"/>
+          <w:szCs w:val="24"/>
+        </w:rPr>
+      </w:pPr>
+    </w:p>
+    <w:p>
+      <w:pPr>
         <w:rPr>
           <w:b/>
           <w:bCs/>
           <w:sz w:val="28"/>
           <w:szCs w:val="28"/>
         </w:rPr>
-        <w:t xml:space="preserve">) </w:t>
-      </w:r>
+      </w:pPr>
       <w:r>
         <w:rPr>
           <w:b/>
@@ -1214,7 +1286,7 @@
           <w:sz w:val="28"/>
           <w:szCs w:val="28"/>
         </w:rPr>
-        <w:t>RIDONDANZA</w:t>
+        <w:t>5.3</w:t>
       </w:r>
       <w:r>
         <w:rPr>
@@ -1223,97 +1295,17 @@
           <w:sz w:val="28"/>
           <w:szCs w:val="28"/>
         </w:rPr>
-        <w:t>:</w:t>
-      </w:r>
-    </w:p>
-    <w:p>
-      <w:r>
-        <w:t xml:space="preserve">Come già preventivato nel nostro </w:t>
-      </w:r>
-      <w:r>
-        <w:t>campo di applicazione</w:t>
-      </w:r>
-      <w:r>
-        <w:t xml:space="preserve"> siamo di fronte ad</w:t>
-      </w:r>
-      <w:r>
-        <w:t xml:space="preserve"> una</w:t>
-      </w:r>
-      <w:r>
-        <w:t xml:space="preserve"> ridondanza molto elevata. </w:t>
-      </w:r>
-    </w:p>
-    <w:p>
-      <w:r>
-        <w:t>In particolare</w:t>
-      </w:r>
-      <w:r>
-        <w:t>,</w:t>
-      </w:r>
-      <w:r>
-        <w:t xml:space="preserve"> avendo preso in considerazione solo le </w:t>
-      </w:r>
-      <w:r>
-        <w:t>“</w:t>
-      </w:r>
-      <w:r>
-        <w:t>fonti autorevoli</w:t>
-      </w:r>
-      <w:r>
-        <w:t>”</w:t>
-      </w:r>
-      <w:r>
-        <w:t xml:space="preserve"> e solo i titoli presenti nell’indice N</w:t>
-      </w:r>
-      <w:r>
-        <w:t>asdaq</w:t>
-      </w:r>
-      <w:r>
-        <w:t xml:space="preserve"> tutte le fonti forniscono valori su tutti i titoli, quindi a livello di oggetti abbiamo una ridondanza del 100%</w:t>
-      </w:r>
-      <w:r>
-        <w:t xml:space="preserve"> (poiché in sostanza ogni titolo è ripetuto per le cinque fonti disponibili)</w:t>
-      </w:r>
-      <w:r>
-        <w:t xml:space="preserve"> </w:t>
-      </w:r>
-    </w:p>
-    <w:p>
-      <w:r>
-        <w:t>A livello di attributi invece la ridondanza è minore in quanto le diverse fonti forniscono set di attributi diversi</w:t>
-      </w:r>
-      <w:r>
-        <w:t xml:space="preserve"> (vedi dimensione completezza)</w:t>
-      </w:r>
-      <w:r>
-        <w:t>.</w:t>
-      </w:r>
-    </w:p>
-    <w:p>
-      <w:r>
-        <w:t>In generale però nel nostro contesto siamo in presenza di una ridondanza generale molto alta, data però dal dominio stesso di tale analisi</w:t>
-      </w:r>
-      <w:r>
-        <w:t xml:space="preserve"> e perciò tenuta correttamente in considerazione durante la realizzazione del progetto</w:t>
-      </w:r>
-    </w:p>
-    <w:p>
-      <w:pPr>
-        <w:rPr>
-          <w:sz w:val="24"/>
-          <w:szCs w:val="24"/>
-        </w:rPr>
-      </w:pPr>
-    </w:p>
-    <w:p>
-      <w:pPr>
+        <w:t xml:space="preserve">) </w:t>
+      </w:r>
+      <w:r>
         <w:rPr>
           <w:b/>
           <w:bCs/>
           <w:sz w:val="28"/>
           <w:szCs w:val="28"/>
         </w:rPr>
-      </w:pPr>
+        <w:t>CONSISTENZA</w:t>
+      </w:r>
       <w:r>
         <w:rPr>
           <w:b/>
@@ -1321,17 +1313,402 @@
           <w:sz w:val="28"/>
           <w:szCs w:val="28"/>
         </w:rPr>
-        <w:t>5.</w:t>
-      </w:r>
-      <w:r>
+        <w:t>:</w:t>
+      </w:r>
+    </w:p>
+    <w:p>
+      <w:r>
+        <w:t>Queste sono state le principali modalità con le quali è stata valutata l’inconsistenza nei dati:</w:t>
+      </w:r>
+    </w:p>
+    <w:p>
+      <w:r>
+        <w:t>Prima attraverso delle analisi banali come controllare se i valori fossero maggiori di zero, in seguito sono state poi effettuate analisi di consistenza più complesse:</w:t>
+      </w:r>
+    </w:p>
+    <w:p>
+      <w:pPr>
+        <w:numPr>
+          <w:ilvl w:val="0"/>
+          <w:numId w:val="21"/>
+        </w:numPr>
+      </w:pPr>
+      <w:proofErr w:type="spellStart"/>
+      <w:r>
+        <w:t>HighPrice</w:t>
+      </w:r>
+      <w:proofErr w:type="spellEnd"/>
+      <w:r>
+        <w:t xml:space="preserve"> &lt; </w:t>
+      </w:r>
+      <w:proofErr w:type="spellStart"/>
+      <w:r>
+        <w:t>LowPrice</w:t>
+      </w:r>
+      <w:proofErr w:type="spellEnd"/>
+      <w:r>
+        <w:t xml:space="preserve"> (0%)</w:t>
+      </w:r>
+    </w:p>
+    <w:p>
+      <w:pPr>
+        <w:numPr>
+          <w:ilvl w:val="0"/>
+          <w:numId w:val="21"/>
+        </w:numPr>
+      </w:pPr>
+      <w:proofErr w:type="spellStart"/>
+      <w:r>
+        <w:t>HighPrice</w:t>
+      </w:r>
+      <w:proofErr w:type="spellEnd"/>
+      <w:r>
+        <w:t xml:space="preserve"> &lt; </w:t>
+      </w:r>
+      <w:proofErr w:type="spellStart"/>
+      <w:r>
+        <w:t>OpenPrice</w:t>
+      </w:r>
+      <w:proofErr w:type="spellEnd"/>
+      <w:r>
+        <w:t xml:space="preserve"> &amp;&amp; </w:t>
+      </w:r>
+      <w:proofErr w:type="spellStart"/>
+      <w:r>
+        <w:t>HighPrice</w:t>
+      </w:r>
+      <w:proofErr w:type="spellEnd"/>
+      <w:r>
+        <w:t xml:space="preserve"> &lt; </w:t>
+      </w:r>
+      <w:proofErr w:type="spellStart"/>
+      <w:r>
+        <w:t>ClosePrice</w:t>
+      </w:r>
+      <w:proofErr w:type="spellEnd"/>
+      <w:r>
+        <w:t xml:space="preserve"> (0%)</w:t>
+      </w:r>
+    </w:p>
+    <w:p>
+      <w:pPr>
+        <w:numPr>
+          <w:ilvl w:val="0"/>
+          <w:numId w:val="21"/>
+        </w:numPr>
+      </w:pPr>
+      <w:proofErr w:type="spellStart"/>
+      <w:r>
+        <w:t>LowPrice</w:t>
+      </w:r>
+      <w:proofErr w:type="spellEnd"/>
+      <w:r>
+        <w:t xml:space="preserve"> &gt; </w:t>
+      </w:r>
+      <w:proofErr w:type="spellStart"/>
+      <w:r>
+        <w:t>OpenPrice</w:t>
+      </w:r>
+      <w:proofErr w:type="spellEnd"/>
+      <w:r>
+        <w:t xml:space="preserve"> &amp;&amp; </w:t>
+      </w:r>
+      <w:proofErr w:type="spellStart"/>
+      <w:r>
+        <w:t>LowPrice</w:t>
+      </w:r>
+      <w:proofErr w:type="spellEnd"/>
+      <w:r>
+        <w:t xml:space="preserve"> &gt; </w:t>
+      </w:r>
+      <w:proofErr w:type="spellStart"/>
+      <w:r>
+        <w:t>ClosePrice</w:t>
+      </w:r>
+      <w:proofErr w:type="spellEnd"/>
+      <w:r>
+        <w:t xml:space="preserve"> (0%)</w:t>
+      </w:r>
+    </w:p>
+    <w:p>
+      <w:pPr>
+        <w:numPr>
+          <w:ilvl w:val="0"/>
+          <w:numId w:val="21"/>
+        </w:numPr>
+      </w:pPr>
+      <w:proofErr w:type="spellStart"/>
+      <w:r>
+        <w:t>YearHigh</w:t>
+      </w:r>
+      <w:proofErr w:type="spellEnd"/>
+      <w:r>
+        <w:t xml:space="preserve"> &lt; </w:t>
+      </w:r>
+      <w:proofErr w:type="spellStart"/>
+      <w:r>
+        <w:t>YearLow</w:t>
+      </w:r>
+      <w:proofErr w:type="spellEnd"/>
+      <w:r>
+        <w:t xml:space="preserve"> (0%)</w:t>
+      </w:r>
+    </w:p>
+    <w:p>
+      <w:pPr>
+        <w:numPr>
+          <w:ilvl w:val="0"/>
+          <w:numId w:val="21"/>
+        </w:numPr>
+      </w:pPr>
+      <w:proofErr w:type="spellStart"/>
+      <w:r>
+        <w:t>PreviousClose</w:t>
+      </w:r>
+      <w:proofErr w:type="spellEnd"/>
+      <w:r>
+        <w:t xml:space="preserve"> &gt; </w:t>
+      </w:r>
+      <w:proofErr w:type="spellStart"/>
+      <w:r>
+        <w:t>YearHigh</w:t>
+      </w:r>
+      <w:proofErr w:type="spellEnd"/>
+      <w:r>
+        <w:t xml:space="preserve"> &amp;&amp; </w:t>
+      </w:r>
+      <w:proofErr w:type="spellStart"/>
+      <w:r>
+        <w:t>PreviousClose</w:t>
+      </w:r>
+      <w:proofErr w:type="spellEnd"/>
+      <w:r>
+        <w:t xml:space="preserve"> &lt; </w:t>
+      </w:r>
+      <w:proofErr w:type="spellStart"/>
+      <w:r>
+        <w:t>YearLow</w:t>
+      </w:r>
+      <w:proofErr w:type="spellEnd"/>
+      <w:r>
+        <w:t xml:space="preserve"> (0%)</w:t>
+      </w:r>
+    </w:p>
+    <w:p>
+      <w:pPr>
+        <w:numPr>
+          <w:ilvl w:val="0"/>
+          <w:numId w:val="21"/>
+        </w:numPr>
+      </w:pPr>
+      <w:proofErr w:type="spellStart"/>
+      <w:proofErr w:type="gramStart"/>
+      <w:r>
+        <w:t>ChangeInDollars</w:t>
+      </w:r>
+      <w:proofErr w:type="spellEnd"/>
+      <w:r>
+        <w:t xml:space="preserve"> !</w:t>
+      </w:r>
+      <w:proofErr w:type="gramEnd"/>
+      <w:r>
+        <w:t xml:space="preserve">= </w:t>
+      </w:r>
+      <w:proofErr w:type="spellStart"/>
+      <w:r>
+        <w:t>ClosePrice</w:t>
+      </w:r>
+      <w:proofErr w:type="spellEnd"/>
+      <w:r>
+        <w:t xml:space="preserve"> - </w:t>
+      </w:r>
+      <w:proofErr w:type="spellStart"/>
+      <w:r>
+        <w:t>PreviousClose</w:t>
+      </w:r>
+      <w:proofErr w:type="spellEnd"/>
+      <w:r>
+        <w:t xml:space="preserve"> (58,4%)</w:t>
+      </w:r>
+    </w:p>
+    <w:p>
+      <w:pPr>
+        <w:numPr>
+          <w:ilvl w:val="0"/>
+          <w:numId w:val="21"/>
+        </w:numPr>
+      </w:pPr>
+      <w:proofErr w:type="spellStart"/>
+      <w:proofErr w:type="gramStart"/>
+      <w:r>
+        <w:t>ChangePerc</w:t>
+      </w:r>
+      <w:proofErr w:type="spellEnd"/>
+      <w:r>
+        <w:t xml:space="preserve"> !</w:t>
+      </w:r>
+      <w:proofErr w:type="gramEnd"/>
+      <w:r>
+        <w:t>= (</w:t>
+      </w:r>
+      <w:proofErr w:type="spellStart"/>
+      <w:r>
+        <w:t>ChangeInDollars</w:t>
+      </w:r>
+      <w:proofErr w:type="spellEnd"/>
+      <w:r>
+        <w:t>/</w:t>
+      </w:r>
+      <w:proofErr w:type="spellStart"/>
+      <w:r>
+        <w:t>PreviousClose</w:t>
+      </w:r>
+      <w:proofErr w:type="spellEnd"/>
+      <w:r>
+        <w:t>) * 100 (59,4%)</w:t>
+      </w:r>
+    </w:p>
+    <w:p>
+      <w:pPr>
+        <w:numPr>
+          <w:ilvl w:val="0"/>
+          <w:numId w:val="21"/>
+        </w:numPr>
+      </w:pPr>
+      <w:proofErr w:type="spellStart"/>
+      <w:proofErr w:type="gramStart"/>
+      <w:r>
+        <w:t>MarketCap</w:t>
+      </w:r>
+      <w:proofErr w:type="spellEnd"/>
+      <w:r>
+        <w:t xml:space="preserve"> !</w:t>
+      </w:r>
+      <w:proofErr w:type="gramEnd"/>
+      <w:r>
+        <w:t xml:space="preserve">= </w:t>
+      </w:r>
+      <w:proofErr w:type="spellStart"/>
+      <w:r>
+        <w:t>NShares</w:t>
+      </w:r>
+      <w:proofErr w:type="spellEnd"/>
+      <w:r>
+        <w:t xml:space="preserve"> * </w:t>
+      </w:r>
+      <w:proofErr w:type="spellStart"/>
+      <w:r>
+        <w:t>ClosePrice</w:t>
+      </w:r>
+      <w:proofErr w:type="spellEnd"/>
+      <w:r>
+        <w:t xml:space="preserve">  (64,4%)</w:t>
+      </w:r>
+    </w:p>
+    <w:p>
+      <w:r>
+        <w:t>Sono state riportate con l’indicazione in parentesi della percentuale di dati che non soddisfa ognuno ti tali criteri di consistenza</w:t>
+      </w:r>
+    </w:p>
+    <w:p>
+      <w:r>
+        <w:t xml:space="preserve">Le inconsistenze più elevate sono state riscontrate </w:t>
+      </w:r>
+      <w:r>
+        <w:t>per gli ultimi tre criteri.</w:t>
+      </w:r>
+    </w:p>
+    <w:p>
+      <w:r>
+        <w:t xml:space="preserve">La prima riguarda il valore assunto dall’attributo </w:t>
+      </w:r>
+      <w:proofErr w:type="spellStart"/>
+      <w:r>
+        <w:t>ChangeInDollars</w:t>
+      </w:r>
+      <w:proofErr w:type="spellEnd"/>
+      <w:r>
+        <w:t xml:space="preserve"> che nel 58,4% dei casi non rispetta la sua semantica, cioè di essere la differenza tra il prezzo del titolo in chiusura di mercato meno il valore al momento della chiusura del mercato il giorno precedente.</w:t>
+      </w:r>
+    </w:p>
+    <w:p>
+      <w:r>
+        <w:t>La seconda è legata alla prima in quanto indica la percentuale di cambiamento di prezzo al momento della chiusura di mercato del giorno odierno con quello precedente, in questo caso il 59,4% dei dati non rispetta tale vincolo</w:t>
+      </w:r>
+    </w:p>
+    <w:p>
+      <w:r>
+        <w:t xml:space="preserve">Il terzo vincolo invece riguarda l’attributo </w:t>
+      </w:r>
+      <w:proofErr w:type="spellStart"/>
+      <w:r>
+        <w:t>MarketCap</w:t>
+      </w:r>
+      <w:proofErr w:type="spellEnd"/>
+      <w:r>
+        <w:t xml:space="preserve"> che dovrebbe corrispondere al numero di azioni presenti sul mercato (</w:t>
+      </w:r>
+      <w:proofErr w:type="spellStart"/>
+      <w:r>
+        <w:t>Nshares</w:t>
+      </w:r>
+      <w:proofErr w:type="spellEnd"/>
+      <w:r>
+        <w:t>) per il valore del titolo (</w:t>
+      </w:r>
+      <w:proofErr w:type="spellStart"/>
+      <w:r>
+        <w:t>ClosePrice</w:t>
+      </w:r>
+      <w:proofErr w:type="spellEnd"/>
+      <w:r>
+        <w:t>), il 64,4% dei dati non rispetta tale vincolo</w:t>
+      </w:r>
+    </w:p>
+    <w:p>
+      <w:r>
+        <w:t>È stata notata</w:t>
+      </w:r>
+      <w:r>
+        <w:t xml:space="preserve"> inoltre</w:t>
+      </w:r>
+      <w:r>
+        <w:t xml:space="preserve"> anche un’inconsistenza nell’attributi di </w:t>
+      </w:r>
+      <w:proofErr w:type="spellStart"/>
+      <w:r>
+        <w:t>PreviousClose</w:t>
+      </w:r>
+      <w:proofErr w:type="spellEnd"/>
+      <w:r>
+        <w:t xml:space="preserve"> che in molti casi non è uguale all’</w:t>
+      </w:r>
+      <w:proofErr w:type="spellStart"/>
+      <w:r>
+        <w:t>OpenPrice</w:t>
+      </w:r>
+      <w:proofErr w:type="spellEnd"/>
+      <w:r>
+        <w:t>, questo è stato riportato sottoforma di warning in quanto, come detto in precedenza, è possibile che non sia un errore in quanto sono ammesse anche transazioni a mercato chiuso che non fanno coincidere i due valori.</w:t>
+      </w:r>
+    </w:p>
+    <w:p>
+      <w:pPr>
+        <w:rPr>
+          <w:sz w:val="24"/>
+          <w:szCs w:val="24"/>
+        </w:rPr>
+      </w:pPr>
+    </w:p>
+    <w:p>
+      <w:pPr>
         <w:rPr>
           <w:b/>
           <w:bCs/>
           <w:sz w:val="28"/>
           <w:szCs w:val="28"/>
         </w:rPr>
-        <w:t>3</w:t>
-      </w:r>
+      </w:pPr>
       <w:r>
         <w:rPr>
           <w:b/>
@@ -1339,150 +1716,7 @@
           <w:sz w:val="28"/>
           <w:szCs w:val="28"/>
         </w:rPr>
-        <w:t xml:space="preserve">) </w:t>
-      </w:r>
-      <w:r>
-        <w:rPr>
-          <w:b/>
-          <w:bCs/>
-          <w:sz w:val="28"/>
-          <w:szCs w:val="28"/>
-        </w:rPr>
-        <w:t>CONSISTENZA</w:t>
-      </w:r>
-      <w:r>
-        <w:rPr>
-          <w:b/>
-          <w:bCs/>
-          <w:sz w:val="28"/>
-          <w:szCs w:val="28"/>
-        </w:rPr>
-        <w:t>:</w:t>
-      </w:r>
-    </w:p>
-    <w:p>
-      <w:r>
-        <w:t>… inserire risultati consistenza …</w:t>
-      </w:r>
-    </w:p>
-    <w:p>
-      <w:r>
-        <w:t>È stata valutata la consistenza dei dati finanziari partendo da analisi banali, come ad esempio controllare che il costo dell’azione ad apertura e chiusura di mercato non sia negativo, fino ad arrivare ad analisi più complesse riguardo l’integrità presente nei dati stessi, un esempio può essere che il valore totale di una società è dato dal numero di azioni presenti sul mercato per il loro prezzo.</w:t>
-      </w:r>
-    </w:p>
-    <w:p>
-      <w:r>
-        <w:t xml:space="preserve">I </w:t>
-      </w:r>
-      <w:r>
-        <w:t xml:space="preserve">risultati </w:t>
-      </w:r>
-      <w:r>
-        <w:t>mostrano</w:t>
-      </w:r>
-      <w:r>
-        <w:t xml:space="preserve"> come siano presenti attributi che presentano un</w:t>
-      </w:r>
-      <w:r>
-        <w:t>’</w:t>
-      </w:r>
-      <w:r>
-        <w:t xml:space="preserve">inconsistenza maggiore della media, tra questi troviamo: PE, </w:t>
-      </w:r>
-      <w:proofErr w:type="spellStart"/>
-      <w:r>
-        <w:t>Marketcap</w:t>
-      </w:r>
-      <w:proofErr w:type="spellEnd"/>
-      <w:r>
-        <w:t xml:space="preserve"> (dovut</w:t>
-      </w:r>
-      <w:r>
-        <w:t>o in gran parte</w:t>
-      </w:r>
-      <w:r>
-        <w:t xml:space="preserve"> ai diversi formati e arrotondamenti dei valori</w:t>
-      </w:r>
-      <w:r>
-        <w:t xml:space="preserve"> presenti nelle varie fonti)</w:t>
-      </w:r>
-      <w:r>
-        <w:t xml:space="preserve"> e EPS</w:t>
-      </w:r>
-    </w:p>
-    <w:p>
-      <w:r>
-        <w:t>È stata notata anche un</w:t>
-      </w:r>
-      <w:r>
-        <w:t>’</w:t>
-      </w:r>
-      <w:r>
-        <w:t xml:space="preserve">inconsistenza nell’attributi di </w:t>
-      </w:r>
-      <w:proofErr w:type="spellStart"/>
-      <w:r>
-        <w:t>PreviousClose</w:t>
-      </w:r>
-      <w:proofErr w:type="spellEnd"/>
-      <w:r>
-        <w:t xml:space="preserve"> che in molti casi non è uguale all’</w:t>
-      </w:r>
-      <w:proofErr w:type="spellStart"/>
-      <w:r>
-        <w:t>OpenPrice</w:t>
-      </w:r>
-      <w:proofErr w:type="spellEnd"/>
-      <w:r>
-        <w:t>, questo è stato riportato sottoforma di warning in quanto</w:t>
-      </w:r>
-      <w:r>
-        <w:t>, come detto in precedenza,</w:t>
-      </w:r>
-      <w:r>
-        <w:t xml:space="preserve"> è possibile che non sia un errore in quanto sono </w:t>
-      </w:r>
-      <w:r>
-        <w:t>ammesse</w:t>
-      </w:r>
-      <w:r>
-        <w:t xml:space="preserve"> anche transazioni a mercato chiuso che non fanno coincidere i due valori.</w:t>
-      </w:r>
-    </w:p>
-    <w:p>
-      <w:pPr>
-        <w:rPr>
-          <w:sz w:val="24"/>
-          <w:szCs w:val="24"/>
-        </w:rPr>
-      </w:pPr>
-    </w:p>
-    <w:p>
-      <w:pPr>
-        <w:rPr>
-          <w:b/>
-          <w:bCs/>
-          <w:sz w:val="28"/>
-          <w:szCs w:val="28"/>
-        </w:rPr>
-      </w:pPr>
-      <w:r>
-        <w:rPr>
-          <w:b/>
-          <w:bCs/>
-          <w:sz w:val="28"/>
-          <w:szCs w:val="28"/>
-        </w:rPr>
-        <w:t>5.</w:t>
-      </w:r>
-      <w:r>
-        <w:rPr>
-          <w:b/>
-          <w:bCs/>
-          <w:sz w:val="28"/>
-          <w:szCs w:val="28"/>
-        </w:rPr>
-        <w:t>4</w:t>
+        <w:t>5.4</w:t>
       </w:r>
       <w:r>
         <w:rPr>
@@ -1609,6 +1843,7 @@
       </w:pPr>
       <w:proofErr w:type="spellStart"/>
       <w:r>
+        <w:lastRenderedPageBreak/>
         <w:t>ChangePrec</w:t>
       </w:r>
       <w:proofErr w:type="spellEnd"/>
@@ -1891,7 +2126,6 @@
         <w:rPr>
           <w:u w:val="single"/>
         </w:rPr>
-        <w:lastRenderedPageBreak/>
         <w:t>Errori nei dati</w:t>
       </w:r>
       <w:r>
@@ -1922,25 +2156,7 @@
           <w:sz w:val="24"/>
           <w:szCs w:val="24"/>
         </w:rPr>
-        <w:t>Risultati misurazione precisione su</w:t>
-      </w:r>
-      <w:r>
-        <w:rPr>
-          <w:b/>
-          <w:bCs/>
-          <w:sz w:val="24"/>
-          <w:szCs w:val="24"/>
-        </w:rPr>
-        <w:t>lle fonti</w:t>
-      </w:r>
-      <w:r>
-        <w:rPr>
-          <w:b/>
-          <w:bCs/>
-          <w:sz w:val="24"/>
-          <w:szCs w:val="24"/>
-        </w:rPr>
-        <w:t>:</w:t>
+        <w:t>Risultati misurazione precisione sulle fonti:</w:t>
       </w:r>
     </w:p>
     <w:p>
@@ -2196,6 +2412,7 @@
     </w:p>
     <w:p>
       <w:r>
+        <w:lastRenderedPageBreak/>
         <w:t>Dopo aver ottenuto una misurazione delle dimensioni utilizzando il dataset originale sono state applicate delle modifiche al dataset con l’obiettivo di migliorare tali misurazioni, è stata perciò utilizzata una strategia data-</w:t>
       </w:r>
       <w:proofErr w:type="spellStart"/>
@@ -2209,8 +2426,179 @@
     </w:p>
     <w:p>
       <w:r>
-        <w:t>In particolare, sono state prese in considerazione tecniche che consentissero di migliorare le dimensioni di completezza e precisione.</w:t>
-      </w:r>
+        <w:t xml:space="preserve">Si è ricavato un nuovo dataset da quello </w:t>
+      </w:r>
+      <w:r>
+        <w:t xml:space="preserve">di </w:t>
+      </w:r>
+      <w:r>
+        <w:t xml:space="preserve">partenza, applicando delle tecniche di </w:t>
+      </w:r>
+      <w:r>
+        <w:t>pulizia</w:t>
+      </w:r>
+      <w:r>
+        <w:t xml:space="preserve"> dei dati, come ad esempio assegnare il valore più frequente tra le varie fonti per i campi nulli. In seguito sono state rimosse le stringhe presenti tra i valori numerici (</w:t>
+      </w:r>
+      <w:proofErr w:type="gramStart"/>
+      <w:r>
+        <w:t>$,</w:t>
+      </w:r>
+      <w:proofErr w:type="spellStart"/>
+      <w:r>
+        <w:t>m</w:t>
+      </w:r>
+      <w:proofErr w:type="gramEnd"/>
+      <w:r>
+        <w:t>,mil,b,bil</w:t>
+      </w:r>
+      <w:proofErr w:type="spellEnd"/>
+      <w:r>
+        <w:t>).</w:t>
+      </w:r>
+    </w:p>
+    <w:p>
+      <w:r>
+        <w:t>I risultati più rilevanti sono i seguenti:</w:t>
+      </w:r>
+    </w:p>
+    <w:p>
+      <w:pPr>
+        <w:numPr>
+          <w:ilvl w:val="0"/>
+          <w:numId w:val="20"/>
+        </w:numPr>
+      </w:pPr>
+      <w:r>
+        <w:t xml:space="preserve">L’incompletezza delle colonne </w:t>
+      </w:r>
+      <w:proofErr w:type="spellStart"/>
+      <w:r>
+        <w:t>PreviousClose</w:t>
+      </w:r>
+      <w:proofErr w:type="spellEnd"/>
+      <w:r>
+        <w:t xml:space="preserve"> e </w:t>
+      </w:r>
+      <w:proofErr w:type="spellStart"/>
+      <w:r>
+        <w:t>NShares</w:t>
+      </w:r>
+      <w:proofErr w:type="spellEnd"/>
+      <w:r>
+        <w:t xml:space="preserve"> ha così raggiunto lo 0%. In generale il dataset ha avuto un miglioramento arrivando al 5% di dati mancanti</w:t>
+      </w:r>
+      <w:r>
+        <w:t xml:space="preserve"> (partendo dal 10%)</w:t>
+      </w:r>
+      <w:r>
+        <w:t>.</w:t>
+      </w:r>
+    </w:p>
+    <w:p>
+      <w:pPr>
+        <w:numPr>
+          <w:ilvl w:val="0"/>
+          <w:numId w:val="20"/>
+        </w:numPr>
+      </w:pPr>
+      <w:r>
+        <w:t>Il miglioramento nella</w:t>
+      </w:r>
+      <w:r>
+        <w:t xml:space="preserve"> precisione</w:t>
+      </w:r>
+      <w:r>
+        <w:t xml:space="preserve"> più rilevante è avvenuto</w:t>
+      </w:r>
+      <w:r>
+        <w:t xml:space="preserve"> del </w:t>
+      </w:r>
+      <w:proofErr w:type="spellStart"/>
+      <w:r>
+        <w:t>PreviousClose</w:t>
+      </w:r>
+      <w:proofErr w:type="spellEnd"/>
+      <w:r>
+        <w:t xml:space="preserve"> è passata dal 58% al 97,6%. Anche la precisione di </w:t>
+      </w:r>
+      <w:proofErr w:type="spellStart"/>
+      <w:r>
+        <w:t>NShares</w:t>
+      </w:r>
+      <w:proofErr w:type="spellEnd"/>
+      <w:r>
+        <w:t xml:space="preserve"> è aumentata fino al 52%. </w:t>
+      </w:r>
+    </w:p>
+    <w:p>
+      <w:pPr>
+        <w:numPr>
+          <w:ilvl w:val="0"/>
+          <w:numId w:val="20"/>
+        </w:numPr>
+      </w:pPr>
+      <w:r>
+        <w:t xml:space="preserve">L’inconsistenza di </w:t>
+      </w:r>
+      <w:proofErr w:type="spellStart"/>
+      <w:r>
+        <w:t>ChangeInDollars</w:t>
+      </w:r>
+      <w:proofErr w:type="spellEnd"/>
+      <w:r>
+        <w:t xml:space="preserve"> è diminuita fino al 45%, così come </w:t>
+      </w:r>
+      <w:proofErr w:type="spellStart"/>
+      <w:r>
+        <w:t>ChangePerc</w:t>
+      </w:r>
+      <w:proofErr w:type="spellEnd"/>
+      <w:r>
+        <w:t xml:space="preserve">. Anche il valore di inconsistenza di </w:t>
+      </w:r>
+      <w:proofErr w:type="spellStart"/>
+      <w:r>
+        <w:t>MarketCap</w:t>
+      </w:r>
+      <w:proofErr w:type="spellEnd"/>
+      <w:r>
+        <w:t xml:space="preserve"> è diminuito molto (38%).</w:t>
+      </w:r>
+    </w:p>
+    <w:p>
+      <w:pPr>
+        <w:numPr>
+          <w:ilvl w:val="0"/>
+          <w:numId w:val="20"/>
+        </w:numPr>
+      </w:pPr>
+      <w:r>
+        <w:t xml:space="preserve">I casi particolari PE &lt; 0 hanno raggiunto lo 0,2%, invece quelli di </w:t>
+      </w:r>
+      <w:proofErr w:type="spellStart"/>
+      <w:proofErr w:type="gramStart"/>
+      <w:r>
+        <w:t>PreviousClose</w:t>
+      </w:r>
+      <w:proofErr w:type="spellEnd"/>
+      <w:r>
+        <w:t xml:space="preserve"> !</w:t>
+      </w:r>
+      <w:proofErr w:type="gramEnd"/>
+      <w:r>
+        <w:t xml:space="preserve">= </w:t>
+      </w:r>
+      <w:proofErr w:type="spellStart"/>
+      <w:r>
+        <w:t>OpenClose</w:t>
+      </w:r>
+      <w:proofErr w:type="spellEnd"/>
+      <w:r>
+        <w:t xml:space="preserve"> è decresciuto fino al 42,2%. </w:t>
+      </w:r>
+      <w:bookmarkStart w:id="0" w:name="_GoBack"/>
+      <w:bookmarkEnd w:id="0"/>
     </w:p>
     <w:p>
       <w:pPr>
@@ -2286,19 +2674,7 @@
         </w:numPr>
       </w:pPr>
       <w:r>
-        <w:t xml:space="preserve">I risultati della valutazione delle varie dimensioni di qualità dei dati hanno mostrato un insieme non indifferente di aspetti importanti, tra cui: </w:t>
-      </w:r>
-      <w:r>
-        <w:t xml:space="preserve">presenza di dati mancanti, che sono stati però parzialmente gestiti modificando il dataset; </w:t>
-      </w:r>
-      <w:r>
-        <w:t>la gestione dell’eterogeneità semantica dei dati che porta ad una diminuzione delle performance anche quando in realtà i dati non sono del tutto errati (nonostante normalizzazione e gestione valori nulli)</w:t>
-      </w:r>
-      <w:r>
-        <w:t>, anche questo aspetto è stato migliorato se pur in maniera parziale andando a modificare il dataset;</w:t>
-      </w:r>
-      <w:r>
-        <w:t xml:space="preserve"> una precisione globale sulle fonti non da disprezzare, questa però è ancora una volta peggiorata dai problemi di eterogeneità e mancanza dei valori che ne peggiorano le performance per alcuni attributi</w:t>
+        <w:t>I risultati della valutazione delle varie dimensioni di qualità dei dati hanno mostrato un insieme non indifferente di aspetti importanti, tra cui: presenza di dati mancanti, che sono stati però parzialmente gestiti modificando il dataset; la gestione dell’eterogeneità semantica dei dati che porta ad una diminuzione delle performance  (nonostante normalizzazione e gestione valori nulli), anche questo aspetto è stato migliorato se pur in maniera parziale andando a modificare il dataset; una precisione globale sulle fonti non da disprezzare, questa però è ancora una volta peggiorata dai problemi di eterogeneità e mancanza dei valori che ne peggiorano le performance per alcuni attributi</w:t>
       </w:r>
     </w:p>
     <w:p>
@@ -2387,7 +2763,19 @@
       </w:r>
       <w:proofErr w:type="spellEnd"/>
       <w:r>
-        <w:t xml:space="preserve"> al fine di migliorare ulteriormente la qualità dei dati</w:t>
+        <w:t xml:space="preserve"> di pulizia dei dati</w:t>
+      </w:r>
+      <w:r>
+        <w:t xml:space="preserve"> al fine di migliorare ulteriormente la qualità de</w:t>
+      </w:r>
+      <w:r>
+        <w:t>gli</w:t>
+      </w:r>
+      <w:r>
+        <w:t xml:space="preserve"> </w:t>
+      </w:r>
+      <w:r>
+        <w:t>stessi</w:t>
       </w:r>
     </w:p>
     <w:p>
@@ -2424,6 +2812,146 @@
 <file path=word/numbering.xml><?xml version="1.0" encoding="utf-8"?>
 <w:numbering xmlns:wpc="http://schemas.microsoft.com/office/word/2010/wordprocessingCanvas" xmlns:cx="http://schemas.microsoft.com/office/drawing/2014/chartex" xmlns:cx1="http://schemas.microsoft.com/office/drawing/2015/9/8/chartex" xmlns:cx2="http://schemas.microsoft.com/office/drawing/2015/10/21/chartex" xmlns:cx3="http://schemas.microsoft.com/office/drawing/2016/5/9/chartex" xmlns:cx4="http://schemas.microsoft.com/office/drawing/2016/5/10/chartex" xmlns:cx5="http://schemas.microsoft.com/office/drawing/2016/5/11/chartex" xmlns:cx6="http://schemas.microsoft.com/office/drawing/2016/5/12/chartex" xmlns:cx7="http://schemas.microsoft.com/office/drawing/2016/5/13/chartex" xmlns:cx8="http://schemas.microsoft.com/office/drawing/2016/5/14/chartex" xmlns:mc="http://schemas.openxmlformats.org/markup-compatibility/2006" xmlns:aink="http://schemas.microsoft.com/office/drawing/2016/ink" xmlns:am3d="http://schemas.microsoft.com/office/drawing/2017/model3d" xmlns:o="urn:schemas-microsoft-com:office:office" xmlns:r="http://schemas.openxmlformats.org/officeDocument/2006/relationships" xmlns:m="http://schemas.openxmlformats.org/officeDocument/2006/math" xmlns:v="urn:schemas-microsoft-com:vml" xmlns:wp14="http://schemas.microsoft.com/office/word/2010/wordprocessingDrawing" xmlns:wp="http://schemas.openxmlformats.org/drawingml/2006/wordprocessingDrawing" xmlns:w10="urn:schemas-microsoft-com:office:word" xmlns:w="http://schemas.openxmlformats.org/wordprocessingml/2006/main" xmlns:w14="http://schemas.microsoft.com/office/word/2010/wordml" xmlns:w15="http://schemas.microsoft.com/office/word/2012/wordml" xmlns:w16cid="http://schemas.microsoft.com/office/word/2016/wordml/cid" xmlns:w16se="http://schemas.microsoft.com/office/word/2015/wordml/symex" xmlns:wpg="http://schemas.microsoft.com/office/word/2010/wordprocessingGroup" xmlns:wpi="http://schemas.microsoft.com/office/word/2010/wordprocessingInk" xmlns:wne="http://schemas.microsoft.com/office/word/2006/wordml" xmlns:wps="http://schemas.microsoft.com/office/word/2010/wordprocessingShape" mc:Ignorable="w14 w15 w16se w16cid wp14">
   <w:abstractNum w:abstractNumId="0" w15:restartNumberingAfterBreak="0">
+    <w:nsid w:val="0B754782"/>
+    <w:multiLevelType w:val="hybridMultilevel"/>
+    <w:tmpl w:val="02A03764"/>
+    <w:lvl w:ilvl="0" w:tplc="4962AA3E">
+      <w:start w:val="1"/>
+      <w:numFmt w:val="bullet"/>
+      <w:lvlText w:val="▸"/>
+      <w:lvlJc w:val="left"/>
+      <w:pPr>
+        <w:tabs>
+          <w:tab w:val="num" w:pos="720"/>
+        </w:tabs>
+        <w:ind w:left="720" w:hanging="360"/>
+      </w:pPr>
+      <w:rPr>
+        <w:rFonts w:ascii="Avenir Next" w:hAnsi="Avenir Next" w:hint="default"/>
+      </w:rPr>
+    </w:lvl>
+    <w:lvl w:ilvl="1" w:tplc="7B8E9626" w:tentative="1">
+      <w:start w:val="1"/>
+      <w:numFmt w:val="bullet"/>
+      <w:lvlText w:val="▸"/>
+      <w:lvlJc w:val="left"/>
+      <w:pPr>
+        <w:tabs>
+          <w:tab w:val="num" w:pos="1440"/>
+        </w:tabs>
+        <w:ind w:left="1440" w:hanging="360"/>
+      </w:pPr>
+      <w:rPr>
+        <w:rFonts w:ascii="Avenir Next" w:hAnsi="Avenir Next" w:hint="default"/>
+      </w:rPr>
+    </w:lvl>
+    <w:lvl w:ilvl="2" w:tplc="A71A2B14" w:tentative="1">
+      <w:start w:val="1"/>
+      <w:numFmt w:val="bullet"/>
+      <w:lvlText w:val="▸"/>
+      <w:lvlJc w:val="left"/>
+      <w:pPr>
+        <w:tabs>
+          <w:tab w:val="num" w:pos="2160"/>
+        </w:tabs>
+        <w:ind w:left="2160" w:hanging="360"/>
+      </w:pPr>
+      <w:rPr>
+        <w:rFonts w:ascii="Avenir Next" w:hAnsi="Avenir Next" w:hint="default"/>
+      </w:rPr>
+    </w:lvl>
+    <w:lvl w:ilvl="3" w:tplc="F49CCCE4" w:tentative="1">
+      <w:start w:val="1"/>
+      <w:numFmt w:val="bullet"/>
+      <w:lvlText w:val="▸"/>
+      <w:lvlJc w:val="left"/>
+      <w:pPr>
+        <w:tabs>
+          <w:tab w:val="num" w:pos="2880"/>
+        </w:tabs>
+        <w:ind w:left="2880" w:hanging="360"/>
+      </w:pPr>
+      <w:rPr>
+        <w:rFonts w:ascii="Avenir Next" w:hAnsi="Avenir Next" w:hint="default"/>
+      </w:rPr>
+    </w:lvl>
+    <w:lvl w:ilvl="4" w:tplc="E7CC3CCA" w:tentative="1">
+      <w:start w:val="1"/>
+      <w:numFmt w:val="bullet"/>
+      <w:lvlText w:val="▸"/>
+      <w:lvlJc w:val="left"/>
+      <w:pPr>
+        <w:tabs>
+          <w:tab w:val="num" w:pos="3600"/>
+        </w:tabs>
+        <w:ind w:left="3600" w:hanging="360"/>
+      </w:pPr>
+      <w:rPr>
+        <w:rFonts w:ascii="Avenir Next" w:hAnsi="Avenir Next" w:hint="default"/>
+      </w:rPr>
+    </w:lvl>
+    <w:lvl w:ilvl="5" w:tplc="77A807CA" w:tentative="1">
+      <w:start w:val="1"/>
+      <w:numFmt w:val="bullet"/>
+      <w:lvlText w:val="▸"/>
+      <w:lvlJc w:val="left"/>
+      <w:pPr>
+        <w:tabs>
+          <w:tab w:val="num" w:pos="4320"/>
+        </w:tabs>
+        <w:ind w:left="4320" w:hanging="360"/>
+      </w:pPr>
+      <w:rPr>
+        <w:rFonts w:ascii="Avenir Next" w:hAnsi="Avenir Next" w:hint="default"/>
+      </w:rPr>
+    </w:lvl>
+    <w:lvl w:ilvl="6" w:tplc="1994C190" w:tentative="1">
+      <w:start w:val="1"/>
+      <w:numFmt w:val="bullet"/>
+      <w:lvlText w:val="▸"/>
+      <w:lvlJc w:val="left"/>
+      <w:pPr>
+        <w:tabs>
+          <w:tab w:val="num" w:pos="5040"/>
+        </w:tabs>
+        <w:ind w:left="5040" w:hanging="360"/>
+      </w:pPr>
+      <w:rPr>
+        <w:rFonts w:ascii="Avenir Next" w:hAnsi="Avenir Next" w:hint="default"/>
+      </w:rPr>
+    </w:lvl>
+    <w:lvl w:ilvl="7" w:tplc="2C120F5E" w:tentative="1">
+      <w:start w:val="1"/>
+      <w:numFmt w:val="bullet"/>
+      <w:lvlText w:val="▸"/>
+      <w:lvlJc w:val="left"/>
+      <w:pPr>
+        <w:tabs>
+          <w:tab w:val="num" w:pos="5760"/>
+        </w:tabs>
+        <w:ind w:left="5760" w:hanging="360"/>
+      </w:pPr>
+      <w:rPr>
+        <w:rFonts w:ascii="Avenir Next" w:hAnsi="Avenir Next" w:hint="default"/>
+      </w:rPr>
+    </w:lvl>
+    <w:lvl w:ilvl="8" w:tplc="EDA46714" w:tentative="1">
+      <w:start w:val="1"/>
+      <w:numFmt w:val="bullet"/>
+      <w:lvlText w:val="▸"/>
+      <w:lvlJc w:val="left"/>
+      <w:pPr>
+        <w:tabs>
+          <w:tab w:val="num" w:pos="6480"/>
+        </w:tabs>
+        <w:ind w:left="6480" w:hanging="360"/>
+      </w:pPr>
+      <w:rPr>
+        <w:rFonts w:ascii="Avenir Next" w:hAnsi="Avenir Next" w:hint="default"/>
+      </w:rPr>
+    </w:lvl>
+  </w:abstractNum>
+  <w:abstractNum w:abstractNumId="1" w15:restartNumberingAfterBreak="0">
     <w:nsid w:val="0E7C5A3D"/>
     <w:multiLevelType w:val="hybridMultilevel"/>
     <w:tmpl w:val="4B2A0E9E"/>
@@ -2512,7 +3040,7 @@
       </w:pPr>
     </w:lvl>
   </w:abstractNum>
-  <w:abstractNum w:abstractNumId="1" w15:restartNumberingAfterBreak="0">
+  <w:abstractNum w:abstractNumId="2" w15:restartNumberingAfterBreak="0">
     <w:nsid w:val="14A953E4"/>
     <w:multiLevelType w:val="hybridMultilevel"/>
     <w:tmpl w:val="24461188"/>
@@ -2625,7 +3153,7 @@
       </w:pPr>
     </w:lvl>
   </w:abstractNum>
-  <w:abstractNum w:abstractNumId="2" w15:restartNumberingAfterBreak="0">
+  <w:abstractNum w:abstractNumId="3" w15:restartNumberingAfterBreak="0">
     <w:nsid w:val="17622CB3"/>
     <w:multiLevelType w:val="hybridMultilevel"/>
     <w:tmpl w:val="F25E8204"/>
@@ -2765,7 +3293,7 @@
       </w:rPr>
     </w:lvl>
   </w:abstractNum>
-  <w:abstractNum w:abstractNumId="3" w15:restartNumberingAfterBreak="0">
+  <w:abstractNum w:abstractNumId="4" w15:restartNumberingAfterBreak="0">
     <w:nsid w:val="1DA2789C"/>
     <w:multiLevelType w:val="hybridMultilevel"/>
     <w:tmpl w:val="9CAAA560"/>
@@ -2905,7 +3433,7 @@
       </w:rPr>
     </w:lvl>
   </w:abstractNum>
-  <w:abstractNum w:abstractNumId="4" w15:restartNumberingAfterBreak="0">
+  <w:abstractNum w:abstractNumId="5" w15:restartNumberingAfterBreak="0">
     <w:nsid w:val="1E6B27AB"/>
     <w:multiLevelType w:val="hybridMultilevel"/>
     <w:tmpl w:val="F0604390"/>
@@ -3045,7 +3573,7 @@
       </w:rPr>
     </w:lvl>
   </w:abstractNum>
-  <w:abstractNum w:abstractNumId="5" w15:restartNumberingAfterBreak="0">
+  <w:abstractNum w:abstractNumId="6" w15:restartNumberingAfterBreak="0">
     <w:nsid w:val="1FF70E8B"/>
     <w:multiLevelType w:val="hybridMultilevel"/>
     <w:tmpl w:val="20801404"/>
@@ -3185,7 +3713,7 @@
       </w:rPr>
     </w:lvl>
   </w:abstractNum>
-  <w:abstractNum w:abstractNumId="6" w15:restartNumberingAfterBreak="0">
+  <w:abstractNum w:abstractNumId="7" w15:restartNumberingAfterBreak="0">
     <w:nsid w:val="224C00F9"/>
     <w:multiLevelType w:val="hybridMultilevel"/>
     <w:tmpl w:val="9E8016A4"/>
@@ -3274,7 +3802,7 @@
       </w:pPr>
     </w:lvl>
   </w:abstractNum>
-  <w:abstractNum w:abstractNumId="7" w15:restartNumberingAfterBreak="0">
+  <w:abstractNum w:abstractNumId="8" w15:restartNumberingAfterBreak="0">
     <w:nsid w:val="2E23208C"/>
     <w:multiLevelType w:val="hybridMultilevel"/>
     <w:tmpl w:val="926EFEAC"/>
@@ -3413,7 +3941,7 @@
       </w:rPr>
     </w:lvl>
   </w:abstractNum>
-  <w:abstractNum w:abstractNumId="8" w15:restartNumberingAfterBreak="0">
+  <w:abstractNum w:abstractNumId="9" w15:restartNumberingAfterBreak="0">
     <w:nsid w:val="30864FCB"/>
     <w:multiLevelType w:val="hybridMultilevel"/>
     <w:tmpl w:val="E4901556"/>
@@ -3553,7 +4081,7 @@
       </w:rPr>
     </w:lvl>
   </w:abstractNum>
-  <w:abstractNum w:abstractNumId="9" w15:restartNumberingAfterBreak="0">
+  <w:abstractNum w:abstractNumId="10" w15:restartNumberingAfterBreak="0">
     <w:nsid w:val="30991197"/>
     <w:multiLevelType w:val="hybridMultilevel"/>
     <w:tmpl w:val="049C1AF6"/>
@@ -3693,7 +4221,7 @@
       </w:rPr>
     </w:lvl>
   </w:abstractNum>
-  <w:abstractNum w:abstractNumId="10" w15:restartNumberingAfterBreak="0">
+  <w:abstractNum w:abstractNumId="11" w15:restartNumberingAfterBreak="0">
     <w:nsid w:val="35C043F8"/>
     <w:multiLevelType w:val="hybridMultilevel"/>
     <w:tmpl w:val="41561590"/>
@@ -3779,7 +4307,147 @@
       </w:pPr>
     </w:lvl>
   </w:abstractNum>
-  <w:abstractNum w:abstractNumId="11" w15:restartNumberingAfterBreak="0">
+  <w:abstractNum w:abstractNumId="12" w15:restartNumberingAfterBreak="0">
+    <w:nsid w:val="3AD81D5F"/>
+    <w:multiLevelType w:val="hybridMultilevel"/>
+    <w:tmpl w:val="EADCBFE2"/>
+    <w:lvl w:ilvl="0" w:tplc="FC4483F2">
+      <w:start w:val="1"/>
+      <w:numFmt w:val="bullet"/>
+      <w:lvlText w:val="▸"/>
+      <w:lvlJc w:val="left"/>
+      <w:pPr>
+        <w:tabs>
+          <w:tab w:val="num" w:pos="720"/>
+        </w:tabs>
+        <w:ind w:left="720" w:hanging="360"/>
+      </w:pPr>
+      <w:rPr>
+        <w:rFonts w:ascii="Avenir Next" w:hAnsi="Avenir Next" w:hint="default"/>
+      </w:rPr>
+    </w:lvl>
+    <w:lvl w:ilvl="1" w:tplc="7FE88CCA" w:tentative="1">
+      <w:start w:val="1"/>
+      <w:numFmt w:val="bullet"/>
+      <w:lvlText w:val="▸"/>
+      <w:lvlJc w:val="left"/>
+      <w:pPr>
+        <w:tabs>
+          <w:tab w:val="num" w:pos="1440"/>
+        </w:tabs>
+        <w:ind w:left="1440" w:hanging="360"/>
+      </w:pPr>
+      <w:rPr>
+        <w:rFonts w:ascii="Avenir Next" w:hAnsi="Avenir Next" w:hint="default"/>
+      </w:rPr>
+    </w:lvl>
+    <w:lvl w:ilvl="2" w:tplc="BD72547A" w:tentative="1">
+      <w:start w:val="1"/>
+      <w:numFmt w:val="bullet"/>
+      <w:lvlText w:val="▸"/>
+      <w:lvlJc w:val="left"/>
+      <w:pPr>
+        <w:tabs>
+          <w:tab w:val="num" w:pos="2160"/>
+        </w:tabs>
+        <w:ind w:left="2160" w:hanging="360"/>
+      </w:pPr>
+      <w:rPr>
+        <w:rFonts w:ascii="Avenir Next" w:hAnsi="Avenir Next" w:hint="default"/>
+      </w:rPr>
+    </w:lvl>
+    <w:lvl w:ilvl="3" w:tplc="617E774C" w:tentative="1">
+      <w:start w:val="1"/>
+      <w:numFmt w:val="bullet"/>
+      <w:lvlText w:val="▸"/>
+      <w:lvlJc w:val="left"/>
+      <w:pPr>
+        <w:tabs>
+          <w:tab w:val="num" w:pos="2880"/>
+        </w:tabs>
+        <w:ind w:left="2880" w:hanging="360"/>
+      </w:pPr>
+      <w:rPr>
+        <w:rFonts w:ascii="Avenir Next" w:hAnsi="Avenir Next" w:hint="default"/>
+      </w:rPr>
+    </w:lvl>
+    <w:lvl w:ilvl="4" w:tplc="0A862988" w:tentative="1">
+      <w:start w:val="1"/>
+      <w:numFmt w:val="bullet"/>
+      <w:lvlText w:val="▸"/>
+      <w:lvlJc w:val="left"/>
+      <w:pPr>
+        <w:tabs>
+          <w:tab w:val="num" w:pos="3600"/>
+        </w:tabs>
+        <w:ind w:left="3600" w:hanging="360"/>
+      </w:pPr>
+      <w:rPr>
+        <w:rFonts w:ascii="Avenir Next" w:hAnsi="Avenir Next" w:hint="default"/>
+      </w:rPr>
+    </w:lvl>
+    <w:lvl w:ilvl="5" w:tplc="BCFA7B2E" w:tentative="1">
+      <w:start w:val="1"/>
+      <w:numFmt w:val="bullet"/>
+      <w:lvlText w:val="▸"/>
+      <w:lvlJc w:val="left"/>
+      <w:pPr>
+        <w:tabs>
+          <w:tab w:val="num" w:pos="4320"/>
+        </w:tabs>
+        <w:ind w:left="4320" w:hanging="360"/>
+      </w:pPr>
+      <w:rPr>
+        <w:rFonts w:ascii="Avenir Next" w:hAnsi="Avenir Next" w:hint="default"/>
+      </w:rPr>
+    </w:lvl>
+    <w:lvl w:ilvl="6" w:tplc="04D48D0E" w:tentative="1">
+      <w:start w:val="1"/>
+      <w:numFmt w:val="bullet"/>
+      <w:lvlText w:val="▸"/>
+      <w:lvlJc w:val="left"/>
+      <w:pPr>
+        <w:tabs>
+          <w:tab w:val="num" w:pos="5040"/>
+        </w:tabs>
+        <w:ind w:left="5040" w:hanging="360"/>
+      </w:pPr>
+      <w:rPr>
+        <w:rFonts w:ascii="Avenir Next" w:hAnsi="Avenir Next" w:hint="default"/>
+      </w:rPr>
+    </w:lvl>
+    <w:lvl w:ilvl="7" w:tplc="FCD88818" w:tentative="1">
+      <w:start w:val="1"/>
+      <w:numFmt w:val="bullet"/>
+      <w:lvlText w:val="▸"/>
+      <w:lvlJc w:val="left"/>
+      <w:pPr>
+        <w:tabs>
+          <w:tab w:val="num" w:pos="5760"/>
+        </w:tabs>
+        <w:ind w:left="5760" w:hanging="360"/>
+      </w:pPr>
+      <w:rPr>
+        <w:rFonts w:ascii="Avenir Next" w:hAnsi="Avenir Next" w:hint="default"/>
+      </w:rPr>
+    </w:lvl>
+    <w:lvl w:ilvl="8" w:tplc="9B742F00" w:tentative="1">
+      <w:start w:val="1"/>
+      <w:numFmt w:val="bullet"/>
+      <w:lvlText w:val="▸"/>
+      <w:lvlJc w:val="left"/>
+      <w:pPr>
+        <w:tabs>
+          <w:tab w:val="num" w:pos="6480"/>
+        </w:tabs>
+        <w:ind w:left="6480" w:hanging="360"/>
+      </w:pPr>
+      <w:rPr>
+        <w:rFonts w:ascii="Avenir Next" w:hAnsi="Avenir Next" w:hint="default"/>
+      </w:rPr>
+    </w:lvl>
+  </w:abstractNum>
+  <w:abstractNum w:abstractNumId="13" w15:restartNumberingAfterBreak="0">
     <w:nsid w:val="51044CC9"/>
     <w:multiLevelType w:val="hybridMultilevel"/>
     <w:tmpl w:val="DC6E1104"/>
@@ -3919,7 +4587,147 @@
       </w:rPr>
     </w:lvl>
   </w:abstractNum>
-  <w:abstractNum w:abstractNumId="12" w15:restartNumberingAfterBreak="0">
+  <w:abstractNum w:abstractNumId="14" w15:restartNumberingAfterBreak="0">
+    <w:nsid w:val="539C5B25"/>
+    <w:multiLevelType w:val="hybridMultilevel"/>
+    <w:tmpl w:val="ABC054BC"/>
+    <w:lvl w:ilvl="0" w:tplc="2480C0D4">
+      <w:start w:val="1"/>
+      <w:numFmt w:val="bullet"/>
+      <w:lvlText w:val="▸"/>
+      <w:lvlJc w:val="left"/>
+      <w:pPr>
+        <w:tabs>
+          <w:tab w:val="num" w:pos="720"/>
+        </w:tabs>
+        <w:ind w:left="720" w:hanging="360"/>
+      </w:pPr>
+      <w:rPr>
+        <w:rFonts w:ascii="Avenir Next" w:hAnsi="Avenir Next" w:hint="default"/>
+      </w:rPr>
+    </w:lvl>
+    <w:lvl w:ilvl="1" w:tplc="F894044E" w:tentative="1">
+      <w:start w:val="1"/>
+      <w:numFmt w:val="bullet"/>
+      <w:lvlText w:val="▸"/>
+      <w:lvlJc w:val="left"/>
+      <w:pPr>
+        <w:tabs>
+          <w:tab w:val="num" w:pos="1440"/>
+        </w:tabs>
+        <w:ind w:left="1440" w:hanging="360"/>
+      </w:pPr>
+      <w:rPr>
+        <w:rFonts w:ascii="Avenir Next" w:hAnsi="Avenir Next" w:hint="default"/>
+      </w:rPr>
+    </w:lvl>
+    <w:lvl w:ilvl="2" w:tplc="8B6AD928" w:tentative="1">
+      <w:start w:val="1"/>
+      <w:numFmt w:val="bullet"/>
+      <w:lvlText w:val="▸"/>
+      <w:lvlJc w:val="left"/>
+      <w:pPr>
+        <w:tabs>
+          <w:tab w:val="num" w:pos="2160"/>
+        </w:tabs>
+        <w:ind w:left="2160" w:hanging="360"/>
+      </w:pPr>
+      <w:rPr>
+        <w:rFonts w:ascii="Avenir Next" w:hAnsi="Avenir Next" w:hint="default"/>
+      </w:rPr>
+    </w:lvl>
+    <w:lvl w:ilvl="3" w:tplc="4CA83650" w:tentative="1">
+      <w:start w:val="1"/>
+      <w:numFmt w:val="bullet"/>
+      <w:lvlText w:val="▸"/>
+      <w:lvlJc w:val="left"/>
+      <w:pPr>
+        <w:tabs>
+          <w:tab w:val="num" w:pos="2880"/>
+        </w:tabs>
+        <w:ind w:left="2880" w:hanging="360"/>
+      </w:pPr>
+      <w:rPr>
+        <w:rFonts w:ascii="Avenir Next" w:hAnsi="Avenir Next" w:hint="default"/>
+      </w:rPr>
+    </w:lvl>
+    <w:lvl w:ilvl="4" w:tplc="F25A1C3E" w:tentative="1">
+      <w:start w:val="1"/>
+      <w:numFmt w:val="bullet"/>
+      <w:lvlText w:val="▸"/>
+      <w:lvlJc w:val="left"/>
+      <w:pPr>
+        <w:tabs>
+          <w:tab w:val="num" w:pos="3600"/>
+        </w:tabs>
+        <w:ind w:left="3600" w:hanging="360"/>
+      </w:pPr>
+      <w:rPr>
+        <w:rFonts w:ascii="Avenir Next" w:hAnsi="Avenir Next" w:hint="default"/>
+      </w:rPr>
+    </w:lvl>
+    <w:lvl w:ilvl="5" w:tplc="ED462C36" w:tentative="1">
+      <w:start w:val="1"/>
+      <w:numFmt w:val="bullet"/>
+      <w:lvlText w:val="▸"/>
+      <w:lvlJc w:val="left"/>
+      <w:pPr>
+        <w:tabs>
+          <w:tab w:val="num" w:pos="4320"/>
+        </w:tabs>
+        <w:ind w:left="4320" w:hanging="360"/>
+      </w:pPr>
+      <w:rPr>
+        <w:rFonts w:ascii="Avenir Next" w:hAnsi="Avenir Next" w:hint="default"/>
+      </w:rPr>
+    </w:lvl>
+    <w:lvl w:ilvl="6" w:tplc="77B005E8" w:tentative="1">
+      <w:start w:val="1"/>
+      <w:numFmt w:val="bullet"/>
+      <w:lvlText w:val="▸"/>
+      <w:lvlJc w:val="left"/>
+      <w:pPr>
+        <w:tabs>
+          <w:tab w:val="num" w:pos="5040"/>
+        </w:tabs>
+        <w:ind w:left="5040" w:hanging="360"/>
+      </w:pPr>
+      <w:rPr>
+        <w:rFonts w:ascii="Avenir Next" w:hAnsi="Avenir Next" w:hint="default"/>
+      </w:rPr>
+    </w:lvl>
+    <w:lvl w:ilvl="7" w:tplc="D832AA04" w:tentative="1">
+      <w:start w:val="1"/>
+      <w:numFmt w:val="bullet"/>
+      <w:lvlText w:val="▸"/>
+      <w:lvlJc w:val="left"/>
+      <w:pPr>
+        <w:tabs>
+          <w:tab w:val="num" w:pos="5760"/>
+        </w:tabs>
+        <w:ind w:left="5760" w:hanging="360"/>
+      </w:pPr>
+      <w:rPr>
+        <w:rFonts w:ascii="Avenir Next" w:hAnsi="Avenir Next" w:hint="default"/>
+      </w:rPr>
+    </w:lvl>
+    <w:lvl w:ilvl="8" w:tplc="FD149466" w:tentative="1">
+      <w:start w:val="1"/>
+      <w:numFmt w:val="bullet"/>
+      <w:lvlText w:val="▸"/>
+      <w:lvlJc w:val="left"/>
+      <w:pPr>
+        <w:tabs>
+          <w:tab w:val="num" w:pos="6480"/>
+        </w:tabs>
+        <w:ind w:left="6480" w:hanging="360"/>
+      </w:pPr>
+      <w:rPr>
+        <w:rFonts w:ascii="Avenir Next" w:hAnsi="Avenir Next" w:hint="default"/>
+      </w:rPr>
+    </w:lvl>
+  </w:abstractNum>
+  <w:abstractNum w:abstractNumId="15" w15:restartNumberingAfterBreak="0">
     <w:nsid w:val="60950EAE"/>
     <w:multiLevelType w:val="hybridMultilevel"/>
     <w:tmpl w:val="C6BA7B3E"/>
@@ -4059,7 +4867,7 @@
       </w:rPr>
     </w:lvl>
   </w:abstractNum>
-  <w:abstractNum w:abstractNumId="13" w15:restartNumberingAfterBreak="0">
+  <w:abstractNum w:abstractNumId="16" w15:restartNumberingAfterBreak="0">
     <w:nsid w:val="65F11AF0"/>
     <w:multiLevelType w:val="hybridMultilevel"/>
     <w:tmpl w:val="18E08CC0"/>
@@ -4199,7 +5007,120 @@
       </w:rPr>
     </w:lvl>
   </w:abstractNum>
-  <w:abstractNum w:abstractNumId="14" w15:restartNumberingAfterBreak="0">
+  <w:abstractNum w:abstractNumId="17" w15:restartNumberingAfterBreak="0">
+    <w:nsid w:val="723709D1"/>
+    <w:multiLevelType w:val="hybridMultilevel"/>
+    <w:tmpl w:val="FCD66212"/>
+    <w:lvl w:ilvl="0" w:tplc="6CDEF06C">
+      <w:start w:val="1"/>
+      <w:numFmt w:val="bullet"/>
+      <w:lvlText w:val="▸"/>
+      <w:lvlJc w:val="left"/>
+      <w:pPr>
+        <w:ind w:left="720" w:hanging="360"/>
+      </w:pPr>
+      <w:rPr>
+        <w:rFonts w:ascii="Avenir Next" w:hAnsi="Avenir Next" w:hint="default"/>
+      </w:rPr>
+    </w:lvl>
+    <w:lvl w:ilvl="1" w:tplc="04100003" w:tentative="1">
+      <w:start w:val="1"/>
+      <w:numFmt w:val="bullet"/>
+      <w:lvlText w:val="o"/>
+      <w:lvlJc w:val="left"/>
+      <w:pPr>
+        <w:ind w:left="1440" w:hanging="360"/>
+      </w:pPr>
+      <w:rPr>
+        <w:rFonts w:ascii="Courier New" w:hAnsi="Courier New" w:cs="Courier New" w:hint="default"/>
+      </w:rPr>
+    </w:lvl>
+    <w:lvl w:ilvl="2" w:tplc="04100005" w:tentative="1">
+      <w:start w:val="1"/>
+      <w:numFmt w:val="bullet"/>
+      <w:lvlText w:val=""/>
+      <w:lvlJc w:val="left"/>
+      <w:pPr>
+        <w:ind w:left="2160" w:hanging="360"/>
+      </w:pPr>
+      <w:rPr>
+        <w:rFonts w:ascii="Wingdings" w:hAnsi="Wingdings" w:hint="default"/>
+      </w:rPr>
+    </w:lvl>
+    <w:lvl w:ilvl="3" w:tplc="04100001" w:tentative="1">
+      <w:start w:val="1"/>
+      <w:numFmt w:val="bullet"/>
+      <w:lvlText w:val=""/>
+      <w:lvlJc w:val="left"/>
+      <w:pPr>
+        <w:ind w:left="2880" w:hanging="360"/>
+      </w:pPr>
+      <w:rPr>
+        <w:rFonts w:ascii="Symbol" w:hAnsi="Symbol" w:hint="default"/>
+      </w:rPr>
+    </w:lvl>
+    <w:lvl w:ilvl="4" w:tplc="04100003" w:tentative="1">
+      <w:start w:val="1"/>
+      <w:numFmt w:val="bullet"/>
+      <w:lvlText w:val="o"/>
+      <w:lvlJc w:val="left"/>
+      <w:pPr>
+        <w:ind w:left="3600" w:hanging="360"/>
+      </w:pPr>
+      <w:rPr>
+        <w:rFonts w:ascii="Courier New" w:hAnsi="Courier New" w:cs="Courier New" w:hint="default"/>
+      </w:rPr>
+    </w:lvl>
+    <w:lvl w:ilvl="5" w:tplc="04100005" w:tentative="1">
+      <w:start w:val="1"/>
+      <w:numFmt w:val="bullet"/>
+      <w:lvlText w:val=""/>
+      <w:lvlJc w:val="left"/>
+      <w:pPr>
+        <w:ind w:left="4320" w:hanging="360"/>
+      </w:pPr>
+      <w:rPr>
+        <w:rFonts w:ascii="Wingdings" w:hAnsi="Wingdings" w:hint="default"/>
+      </w:rPr>
+    </w:lvl>
+    <w:lvl w:ilvl="6" w:tplc="04100001" w:tentative="1">
+      <w:start w:val="1"/>
+      <w:numFmt w:val="bullet"/>
+      <w:lvlText w:val=""/>
+      <w:lvlJc w:val="left"/>
+      <w:pPr>
+        <w:ind w:left="5040" w:hanging="360"/>
+      </w:pPr>
+      <w:rPr>
+        <w:rFonts w:ascii="Symbol" w:hAnsi="Symbol" w:hint="default"/>
+      </w:rPr>
+    </w:lvl>
+    <w:lvl w:ilvl="7" w:tplc="04100003" w:tentative="1">
+      <w:start w:val="1"/>
+      <w:numFmt w:val="bullet"/>
+      <w:lvlText w:val="o"/>
+      <w:lvlJc w:val="left"/>
+      <w:pPr>
+        <w:ind w:left="5760" w:hanging="360"/>
+      </w:pPr>
+      <w:rPr>
+        <w:rFonts w:ascii="Courier New" w:hAnsi="Courier New" w:cs="Courier New" w:hint="default"/>
+      </w:rPr>
+    </w:lvl>
+    <w:lvl w:ilvl="8" w:tplc="04100005" w:tentative="1">
+      <w:start w:val="1"/>
+      <w:numFmt w:val="bullet"/>
+      <w:lvlText w:val=""/>
+      <w:lvlJc w:val="left"/>
+      <w:pPr>
+        <w:ind w:left="6480" w:hanging="360"/>
+      </w:pPr>
+      <w:rPr>
+        <w:rFonts w:ascii="Wingdings" w:hAnsi="Wingdings" w:hint="default"/>
+      </w:rPr>
+    </w:lvl>
+  </w:abstractNum>
+  <w:abstractNum w:abstractNumId="18" w15:restartNumberingAfterBreak="0">
     <w:nsid w:val="7CA76BDF"/>
     <w:multiLevelType w:val="hybridMultilevel"/>
     <w:tmpl w:val="36D2A146"/>
@@ -4312,7 +5233,7 @@
       </w:pPr>
     </w:lvl>
   </w:abstractNum>
-  <w:abstractNum w:abstractNumId="15" w15:restartNumberingAfterBreak="0">
+  <w:abstractNum w:abstractNumId="19" w15:restartNumberingAfterBreak="0">
     <w:nsid w:val="7DB1543A"/>
     <w:multiLevelType w:val="hybridMultilevel"/>
     <w:tmpl w:val="D2D48E20"/>
@@ -4452,7 +5373,7 @@
       </w:rPr>
     </w:lvl>
   </w:abstractNum>
-  <w:abstractNum w:abstractNumId="16" w15:restartNumberingAfterBreak="0">
+  <w:abstractNum w:abstractNumId="20" w15:restartNumberingAfterBreak="0">
     <w:nsid w:val="7F287BF9"/>
     <w:multiLevelType w:val="hybridMultilevel"/>
     <w:tmpl w:val="CA140EE2"/>
@@ -4592,55 +5513,67 @@
     </w:lvl>
   </w:abstractNum>
   <w:num w:numId="1">
+    <w:abstractNumId w:val="7"/>
+  </w:num>
+  <w:num w:numId="2">
+    <w:abstractNumId w:val="1"/>
+  </w:num>
+  <w:num w:numId="3">
+    <w:abstractNumId w:val="11"/>
+  </w:num>
+  <w:num w:numId="4">
     <w:abstractNumId w:val="6"/>
   </w:num>
-  <w:num w:numId="2">
+  <w:num w:numId="5">
+    <w:abstractNumId w:val="9"/>
+  </w:num>
+  <w:num w:numId="6">
+    <w:abstractNumId w:val="18"/>
+  </w:num>
+  <w:num w:numId="7">
+    <w:abstractNumId w:val="10"/>
+  </w:num>
+  <w:num w:numId="8">
+    <w:abstractNumId w:val="5"/>
+  </w:num>
+  <w:num w:numId="9">
+    <w:abstractNumId w:val="19"/>
+  </w:num>
+  <w:num w:numId="10">
+    <w:abstractNumId w:val="15"/>
+  </w:num>
+  <w:num w:numId="11">
+    <w:abstractNumId w:val="3"/>
+  </w:num>
+  <w:num w:numId="12">
+    <w:abstractNumId w:val="4"/>
+  </w:num>
+  <w:num w:numId="13">
+    <w:abstractNumId w:val="2"/>
+  </w:num>
+  <w:num w:numId="14">
+    <w:abstractNumId w:val="16"/>
+  </w:num>
+  <w:num w:numId="15">
+    <w:abstractNumId w:val="13"/>
+  </w:num>
+  <w:num w:numId="16">
+    <w:abstractNumId w:val="8"/>
+  </w:num>
+  <w:num w:numId="17">
+    <w:abstractNumId w:val="20"/>
+  </w:num>
+  <w:num w:numId="18">
     <w:abstractNumId w:val="0"/>
   </w:num>
-  <w:num w:numId="3">
-    <w:abstractNumId w:val="10"/>
+  <w:num w:numId="19">
+    <w:abstractNumId w:val="17"/>
   </w:num>
-  <w:num w:numId="4">
-    <w:abstractNumId w:val="5"/>
-  </w:num>
-  <w:num w:numId="5">
-    <w:abstractNumId w:val="8"/>
-  </w:num>
-  <w:num w:numId="6">
-    <w:abstractNumId w:val="14"/>
-  </w:num>
-  <w:num w:numId="7">
-    <w:abstractNumId w:val="9"/>
-  </w:num>
-  <w:num w:numId="8">
-    <w:abstractNumId w:val="4"/>
-  </w:num>
-  <w:num w:numId="9">
-    <w:abstractNumId w:val="15"/>
-  </w:num>
-  <w:num w:numId="10">
+  <w:num w:numId="20">
     <w:abstractNumId w:val="12"/>
   </w:num>
-  <w:num w:numId="11">
-    <w:abstractNumId w:val="2"/>
-  </w:num>
-  <w:num w:numId="12">
-    <w:abstractNumId w:val="3"/>
-  </w:num>
-  <w:num w:numId="13">
-    <w:abstractNumId w:val="1"/>
-  </w:num>
-  <w:num w:numId="14">
-    <w:abstractNumId w:val="13"/>
-  </w:num>
-  <w:num w:numId="15">
-    <w:abstractNumId w:val="11"/>
-  </w:num>
-  <w:num w:numId="16">
-    <w:abstractNumId w:val="7"/>
-  </w:num>
-  <w:num w:numId="17">
-    <w:abstractNumId w:val="16"/>
+  <w:num w:numId="21">
+    <w:abstractNumId w:val="14"/>
   </w:num>
 </w:numbering>
 </file>
@@ -5434,7 +6367,7 @@
 </file>
 
 <file path=customXml/itemProps1.xml><?xml version="1.0" encoding="utf-8"?>
-<ds:datastoreItem xmlns:ds="http://schemas.openxmlformats.org/officeDocument/2006/customXml" ds:itemID="{AE424900-D42F-488A-9416-AEECF5367065}">
+<ds:datastoreItem xmlns:ds="http://schemas.openxmlformats.org/officeDocument/2006/customXml" ds:itemID="{6D8E39A6-D0ED-4B2D-92DC-1DFA52F3C0F6}">
   <ds:schemaRefs>
     <ds:schemaRef ds:uri="http://schemas.openxmlformats.org/officeDocument/2006/bibliography"/>
   </ds:schemaRefs>

</xml_diff>